<commit_message>
Framework citrus 2.8.0 + HTTPHelper
</commit_message>
<xml_diff>
--- a/Doc/Конспект.docx
+++ b/Doc/Конспект.docx
@@ -43,7 +43,15 @@
     </w:p>
     <w:p>
       <w:r>
-        <w:t>Допустим взаимодействую два сервиса : сервис А и сервис В. Сервис В может быть не доступен по разным причинам, поэтому возникает необходимость создания эмулятора (</w:t>
+        <w:t xml:space="preserve">Допустим взаимодействую два </w:t>
+      </w:r>
+      <w:proofErr w:type="gramStart"/>
+      <w:r>
+        <w:t>сервиса :</w:t>
+      </w:r>
+      <w:proofErr w:type="gramEnd"/>
+      <w:r>
+        <w:t xml:space="preserve"> сервис А и сервис В. Сервис В может быть не доступен по разным причинам, поэтому возникает необходимость создания эмулятора (</w:t>
       </w:r>
       <w:r>
         <w:rPr>
@@ -309,8 +317,13 @@
     </w:p>
     <w:p/>
     <w:p>
-      <w:r>
-        <w:t xml:space="preserve">Фраемворк </w:t>
+      <w:proofErr w:type="spellStart"/>
+      <w:r>
+        <w:t>Фраемворк</w:t>
+      </w:r>
+      <w:proofErr w:type="spellEnd"/>
+      <w:r>
+        <w:t xml:space="preserve"> </w:t>
       </w:r>
       <w:r>
         <w:rPr>
@@ -322,7 +335,15 @@
         <w:t xml:space="preserve"> </w:t>
       </w:r>
       <w:r>
-        <w:t>позиционирует себя для интеграционного тестирования, т.е. связь между микросервисами.</w:t>
+        <w:t xml:space="preserve">позиционирует себя для интеграционного тестирования, т.е. связь между </w:t>
+      </w:r>
+      <w:proofErr w:type="spellStart"/>
+      <w:r>
+        <w:t>микросервисами</w:t>
+      </w:r>
+      <w:proofErr w:type="spellEnd"/>
+      <w:r>
+        <w:t>.</w:t>
       </w:r>
     </w:p>
     <w:p>
@@ -652,6 +673,7 @@
           </w:rPr>
           <w:t>://</w:t>
         </w:r>
+        <w:proofErr w:type="spellStart"/>
         <w:r>
           <w:rPr>
             <w:rStyle w:val="a3"/>
@@ -659,6 +681,7 @@
           </w:rPr>
           <w:t>citrusframework</w:t>
         </w:r>
+        <w:proofErr w:type="spellEnd"/>
         <w:r>
           <w:rPr>
             <w:rStyle w:val="a3"/>
@@ -993,7 +1016,23 @@
           <w:b/>
           <w:bCs/>
         </w:rPr>
-        <w:t xml:space="preserve"> через архитипы </w:t>
+        <w:t xml:space="preserve"> через </w:t>
+      </w:r>
+      <w:proofErr w:type="spellStart"/>
+      <w:r>
+        <w:rPr>
+          <w:b/>
+          <w:bCs/>
+        </w:rPr>
+        <w:t>архитипы</w:t>
+      </w:r>
+      <w:proofErr w:type="spellEnd"/>
+      <w:r>
+        <w:rPr>
+          <w:b/>
+          <w:bCs/>
+        </w:rPr>
+        <w:t xml:space="preserve"> </w:t>
       </w:r>
       <w:r>
         <w:rPr>
@@ -1094,7 +1133,15 @@
         </w:numPr>
       </w:pPr>
       <w:r>
-        <w:t>Заходим в директорию, в которой будем генерить проект.</w:t>
+        <w:t xml:space="preserve">Заходим в директорию, в которой будем </w:t>
+      </w:r>
+      <w:proofErr w:type="spellStart"/>
+      <w:r>
+        <w:t>генерить</w:t>
+      </w:r>
+      <w:proofErr w:type="spellEnd"/>
+      <w:r>
+        <w:t xml:space="preserve"> проект.</w:t>
       </w:r>
     </w:p>
     <w:p>
@@ -1126,18 +1173,22 @@
         </w:rPr>
         <w:t xml:space="preserve"> </w:t>
       </w:r>
+      <w:proofErr w:type="spellStart"/>
       <w:r>
         <w:rPr>
           <w:lang w:val="en-US"/>
         </w:rPr>
         <w:t>mvn</w:t>
       </w:r>
+      <w:proofErr w:type="spellEnd"/>
       <w:r>
         <w:rPr>
           <w:lang w:val="en-US"/>
         </w:rPr>
         <w:t xml:space="preserve"> </w:t>
       </w:r>
+      <w:proofErr w:type="spellStart"/>
+      <w:proofErr w:type="gramStart"/>
       <w:r>
         <w:rPr>
           <w:lang w:val="en-US"/>
@@ -1156,6 +1207,8 @@
         </w:rPr>
         <w:t>generate</w:t>
       </w:r>
+      <w:proofErr w:type="spellEnd"/>
+      <w:proofErr w:type="gramEnd"/>
     </w:p>
     <w:p>
       <w:pPr>
@@ -1243,21 +1296,31 @@
           <w:numId w:val="1"/>
         </w:numPr>
       </w:pPr>
-      <w:r>
-        <w:rPr>
-          <w:lang w:val="en-US"/>
-        </w:rPr>
-        <w:t xml:space="preserve">groupId </w:t>
+      <w:proofErr w:type="spellStart"/>
+      <w:r>
+        <w:rPr>
+          <w:lang w:val="en-US"/>
+        </w:rPr>
+        <w:t>groupId</w:t>
+      </w:r>
+      <w:proofErr w:type="spellEnd"/>
+      <w:r>
+        <w:rPr>
+          <w:lang w:val="en-US"/>
+        </w:rPr>
+        <w:t xml:space="preserve"> </w:t>
       </w:r>
       <w:r>
         <w:t xml:space="preserve">= </w:t>
       </w:r>
+      <w:proofErr w:type="spellStart"/>
       <w:r>
         <w:rPr>
           <w:lang w:val="en-US"/>
         </w:rPr>
         <w:t>demoCitrus</w:t>
       </w:r>
+      <w:proofErr w:type="spellEnd"/>
     </w:p>
     <w:p>
       <w:pPr>
@@ -1267,13 +1330,29 @@
           <w:numId w:val="1"/>
         </w:numPr>
       </w:pPr>
+      <w:proofErr w:type="spellStart"/>
       <w:r>
         <w:rPr>
           <w:lang w:val="en-US"/>
         </w:rPr>
         <w:lastRenderedPageBreak/>
-        <w:t>artifactId = newLesson</w:t>
-      </w:r>
+        <w:t>artifactId</w:t>
+      </w:r>
+      <w:proofErr w:type="spellEnd"/>
+      <w:r>
+        <w:rPr>
+          <w:lang w:val="en-US"/>
+        </w:rPr>
+        <w:t xml:space="preserve"> = </w:t>
+      </w:r>
+      <w:proofErr w:type="spellStart"/>
+      <w:r>
+        <w:rPr>
+          <w:lang w:val="en-US"/>
+        </w:rPr>
+        <w:t>newLesson</w:t>
+      </w:r>
+      <w:proofErr w:type="spellEnd"/>
     </w:p>
     <w:p>
       <w:pPr>
@@ -1346,14 +1425,27 @@
         </w:rPr>
         <w:t xml:space="preserve">IDEA </w:t>
       </w:r>
-      <w:r>
-        <w:t>сгенеренный проект</w:t>
+      <w:proofErr w:type="spellStart"/>
+      <w:r>
+        <w:t>сгенеренный</w:t>
+      </w:r>
+      <w:proofErr w:type="spellEnd"/>
+      <w:r>
+        <w:t xml:space="preserve"> проект</w:t>
       </w:r>
     </w:p>
     <w:p/>
     <w:p>
       <w:r>
-        <w:t xml:space="preserve">Под копотом </w:t>
+        <w:t xml:space="preserve">Под </w:t>
+      </w:r>
+      <w:proofErr w:type="spellStart"/>
+      <w:r>
+        <w:t>копотом</w:t>
+      </w:r>
+      <w:proofErr w:type="spellEnd"/>
+      <w:r>
+        <w:t xml:space="preserve"> </w:t>
       </w:r>
       <w:r>
         <w:rPr>
@@ -1384,12 +1476,14 @@
       </w:r>
     </w:p>
     <w:p>
+      <w:proofErr w:type="spellStart"/>
       <w:r>
         <w:rPr>
           <w:lang w:val="en-US"/>
         </w:rPr>
         <w:t>Src</w:t>
       </w:r>
+      <w:proofErr w:type="spellEnd"/>
       <w:r>
         <w:t>/</w:t>
       </w:r>
@@ -1405,12 +1499,14 @@
       <w:r>
         <w:t xml:space="preserve">. Поэтому мы работаем только в папке </w:t>
       </w:r>
+      <w:proofErr w:type="spellStart"/>
       <w:r>
         <w:rPr>
           <w:lang w:val="en-US"/>
         </w:rPr>
         <w:t>src</w:t>
       </w:r>
+      <w:proofErr w:type="spellEnd"/>
       <w:r>
         <w:t>/</w:t>
       </w:r>
@@ -1524,12 +1620,14 @@
       <w:r>
         <w:t xml:space="preserve">В папке </w:t>
       </w:r>
+      <w:proofErr w:type="spellStart"/>
       <w:r>
         <w:rPr>
           <w:lang w:val="en-US"/>
         </w:rPr>
         <w:t>demoCitrus</w:t>
       </w:r>
+      <w:proofErr w:type="spellEnd"/>
       <w:r>
         <w:t xml:space="preserve"> – тесты на </w:t>
       </w:r>
@@ -1659,7 +1757,15 @@
         <w:t>xml</w:t>
       </w:r>
       <w:r>
-        <w:t xml:space="preserve">-файл и через аннотации). В данном случае мы имеем варирант конфигурирования через </w:t>
+        <w:t xml:space="preserve">-файл и через аннотации). В данном случае мы имеем </w:t>
+      </w:r>
+      <w:proofErr w:type="spellStart"/>
+      <w:r>
+        <w:t>варирант</w:t>
+      </w:r>
+      <w:proofErr w:type="spellEnd"/>
+      <w:r>
+        <w:t xml:space="preserve"> конфигурирования через </w:t>
       </w:r>
       <w:r>
         <w:rPr>
@@ -1755,12 +1861,36 @@
         <w:rPr>
           <w:color w:val="A9B7C6"/>
         </w:rPr>
-        <w:t>${citrus.version}</w:t>
-      </w:r>
-    </w:p>
-    <w:p>
-      <w:r>
-        <w:t>Это коммитем:</w:t>
+        <w:t>${</w:t>
+      </w:r>
+      <w:proofErr w:type="spellStart"/>
+      <w:proofErr w:type="gramStart"/>
+      <w:r>
+        <w:rPr>
+          <w:color w:val="A9B7C6"/>
+        </w:rPr>
+        <w:t>citrus.version</w:t>
+      </w:r>
+      <w:proofErr w:type="spellEnd"/>
+      <w:proofErr w:type="gramEnd"/>
+      <w:r>
+        <w:rPr>
+          <w:color w:val="A9B7C6"/>
+        </w:rPr>
+        <w:t>}</w:t>
+      </w:r>
+    </w:p>
+    <w:p>
+      <w:r>
+        <w:t xml:space="preserve">Это </w:t>
+      </w:r>
+      <w:proofErr w:type="spellStart"/>
+      <w:r>
+        <w:t>коммитем</w:t>
+      </w:r>
+      <w:proofErr w:type="spellEnd"/>
+      <w:r>
+        <w:t>:</w:t>
       </w:r>
     </w:p>
     <w:p>
@@ -1862,12 +1992,14 @@
       <w:r>
         <w:t xml:space="preserve">Добавляем зависимость для валидации </w:t>
       </w:r>
+      <w:proofErr w:type="spellStart"/>
       <w:r>
         <w:rPr>
           <w:lang w:val="en-US"/>
         </w:rPr>
         <w:t>json</w:t>
       </w:r>
+      <w:proofErr w:type="spellEnd"/>
       <w:r>
         <w:t xml:space="preserve">-сообщений (для </w:t>
       </w:r>
@@ -2017,7 +2149,21 @@
         <w:rPr>
           <w:lang w:val="en-US"/>
         </w:rPr>
-        <w:t>Citrus-jms (java message service)</w:t>
+        <w:t>Citrus-</w:t>
+      </w:r>
+      <w:proofErr w:type="spellStart"/>
+      <w:r>
+        <w:rPr>
+          <w:lang w:val="en-US"/>
+        </w:rPr>
+        <w:t>jms</w:t>
+      </w:r>
+      <w:proofErr w:type="spellEnd"/>
+      <w:r>
+        <w:rPr>
+          <w:lang w:val="en-US"/>
+        </w:rPr>
+        <w:t xml:space="preserve"> (java message service)</w:t>
       </w:r>
     </w:p>
     <w:p>
@@ -2035,7 +2181,21 @@
         <w:rPr>
           <w:lang w:val="en-US"/>
         </w:rPr>
-        <w:t>Citrus-ws (soap)</w:t>
+        <w:t>Citrus-</w:t>
+      </w:r>
+      <w:proofErr w:type="spellStart"/>
+      <w:r>
+        <w:rPr>
+          <w:lang w:val="en-US"/>
+        </w:rPr>
+        <w:t>ws</w:t>
+      </w:r>
+      <w:proofErr w:type="spellEnd"/>
+      <w:r>
+        <w:rPr>
+          <w:lang w:val="en-US"/>
+        </w:rPr>
+        <w:t xml:space="preserve"> (soap)</w:t>
       </w:r>
     </w:p>
     <w:p>
@@ -2095,7 +2255,21 @@
         <w:rPr>
           <w:lang w:val="en-US"/>
         </w:rPr>
-        <w:t xml:space="preserve">Citrus-testng </w:t>
+        <w:t>Citrus-</w:t>
+      </w:r>
+      <w:proofErr w:type="spellStart"/>
+      <w:r>
+        <w:rPr>
+          <w:lang w:val="en-US"/>
+        </w:rPr>
+        <w:t>testng</w:t>
+      </w:r>
+      <w:proofErr w:type="spellEnd"/>
+      <w:r>
+        <w:rPr>
+          <w:lang w:val="en-US"/>
+        </w:rPr>
+        <w:t xml:space="preserve"> </w:t>
       </w:r>
     </w:p>
     <w:p>
@@ -2113,7 +2287,21 @@
         <w:rPr>
           <w:lang w:val="en-US"/>
         </w:rPr>
-        <w:t>Citrus-validation-json (</w:t>
+        <w:t>Citrus-validation-</w:t>
+      </w:r>
+      <w:proofErr w:type="spellStart"/>
+      <w:r>
+        <w:rPr>
+          <w:lang w:val="en-US"/>
+        </w:rPr>
+        <w:t>json</w:t>
+      </w:r>
+      <w:proofErr w:type="spellEnd"/>
+      <w:r>
+        <w:rPr>
+          <w:lang w:val="en-US"/>
+        </w:rPr>
+        <w:t xml:space="preserve"> (</w:t>
       </w:r>
       <w:r>
         <w:t>валидация</w:t>
@@ -2124,11 +2312,19 @@
         </w:rPr>
         <w:t xml:space="preserve"> </w:t>
       </w:r>
-      <w:r>
-        <w:rPr>
-          <w:lang w:val="en-US"/>
-        </w:rPr>
-        <w:t>json)</w:t>
+      <w:proofErr w:type="spellStart"/>
+      <w:r>
+        <w:rPr>
+          <w:lang w:val="en-US"/>
+        </w:rPr>
+        <w:t>json</w:t>
+      </w:r>
+      <w:proofErr w:type="spellEnd"/>
+      <w:r>
+        <w:rPr>
+          <w:lang w:val="en-US"/>
+        </w:rPr>
+        <w:t>)</w:t>
       </w:r>
     </w:p>
     <w:p>
@@ -2306,6 +2502,7 @@
       <w:r>
         <w:t xml:space="preserve">, чтобы глобально из всего проекта будут доступны наши переменные из файла </w:t>
       </w:r>
+      <w:proofErr w:type="gramStart"/>
       <w:r>
         <w:rPr>
           <w:lang w:val="en-US"/>
@@ -2321,6 +2518,7 @@
         </w:rPr>
         <w:t>properties</w:t>
       </w:r>
+      <w:proofErr w:type="gramEnd"/>
     </w:p>
     <w:p>
       <w:pPr>
@@ -2338,6 +2536,8 @@
         </w:rPr>
         <w:t>&lt;</w:t>
       </w:r>
+      <w:proofErr w:type="spellStart"/>
+      <w:proofErr w:type="gramStart"/>
       <w:r>
         <w:rPr>
           <w:color w:val="9876AA"/>
@@ -2350,7 +2550,23 @@
           <w:color w:val="E8BF6A"/>
           <w:lang w:val="en-US"/>
         </w:rPr>
-        <w:t>:global-variables&gt;</w:t>
+        <w:t>:global</w:t>
+      </w:r>
+      <w:proofErr w:type="gramEnd"/>
+      <w:r>
+        <w:rPr>
+          <w:color w:val="E8BF6A"/>
+          <w:lang w:val="en-US"/>
+        </w:rPr>
+        <w:t>-variables</w:t>
+      </w:r>
+      <w:proofErr w:type="spellEnd"/>
+      <w:r>
+        <w:rPr>
+          <w:color w:val="E8BF6A"/>
+          <w:lang w:val="en-US"/>
+        </w:rPr>
+        <w:t>&gt;</w:t>
       </w:r>
       <w:r>
         <w:rPr>
@@ -2360,6 +2576,7 @@
         <w:br/>
         <w:t xml:space="preserve">    &lt;</w:t>
       </w:r>
+      <w:proofErr w:type="spellStart"/>
       <w:r>
         <w:rPr>
           <w:color w:val="9876AA"/>
@@ -2372,7 +2589,15 @@
           <w:color w:val="E8BF6A"/>
           <w:lang w:val="en-US"/>
         </w:rPr>
-        <w:t xml:space="preserve">:variable </w:t>
+        <w:t>:variable</w:t>
+      </w:r>
+      <w:proofErr w:type="spellEnd"/>
+      <w:r>
+        <w:rPr>
+          <w:color w:val="E8BF6A"/>
+          <w:lang w:val="en-US"/>
+        </w:rPr>
+        <w:t xml:space="preserve"> </w:t>
       </w:r>
       <w:r>
         <w:rPr>
@@ -2417,6 +2642,7 @@
         <w:br/>
         <w:t xml:space="preserve">    &lt;</w:t>
       </w:r>
+      <w:proofErr w:type="spellStart"/>
       <w:r>
         <w:rPr>
           <w:color w:val="9876AA"/>
@@ -2429,7 +2655,15 @@
           <w:color w:val="E8BF6A"/>
           <w:lang w:val="en-US"/>
         </w:rPr>
-        <w:t xml:space="preserve">:file </w:t>
+        <w:t>:file</w:t>
+      </w:r>
+      <w:proofErr w:type="spellEnd"/>
+      <w:r>
+        <w:rPr>
+          <w:color w:val="E8BF6A"/>
+          <w:lang w:val="en-US"/>
+        </w:rPr>
+        <w:t xml:space="preserve"> </w:t>
       </w:r>
       <w:r>
         <w:rPr>
@@ -2443,7 +2677,23 @@
           <w:color w:val="6A8759"/>
           <w:lang w:val="en-US"/>
         </w:rPr>
-        <w:t>="classpath:citrus.properties"</w:t>
+        <w:t>="</w:t>
+      </w:r>
+      <w:proofErr w:type="spellStart"/>
+      <w:r>
+        <w:rPr>
+          <w:color w:val="6A8759"/>
+          <w:lang w:val="en-US"/>
+        </w:rPr>
+        <w:t>classpath:citrus.properties</w:t>
+      </w:r>
+      <w:proofErr w:type="spellEnd"/>
+      <w:r>
+        <w:rPr>
+          <w:color w:val="6A8759"/>
+          <w:lang w:val="en-US"/>
+        </w:rPr>
+        <w:t>"</w:t>
       </w:r>
       <w:r>
         <w:rPr>
@@ -2460,6 +2710,7 @@
         <w:br/>
         <w:t>&lt;/</w:t>
       </w:r>
+      <w:proofErr w:type="spellStart"/>
       <w:r>
         <w:rPr>
           <w:color w:val="9876AA"/>
@@ -2472,7 +2723,15 @@
           <w:color w:val="E8BF6A"/>
           <w:lang w:val="en-US"/>
         </w:rPr>
-        <w:t>:global-variables&gt;</w:t>
+        <w:t>:global-variables</w:t>
+      </w:r>
+      <w:proofErr w:type="spellEnd"/>
+      <w:r>
+        <w:rPr>
+          <w:color w:val="E8BF6A"/>
+          <w:lang w:val="en-US"/>
+        </w:rPr>
+        <w:t>&gt;</w:t>
       </w:r>
     </w:p>
     <w:p>
@@ -2491,12 +2750,14 @@
       <w:r>
         <w:t xml:space="preserve">Например </w:t>
       </w:r>
+      <w:proofErr w:type="spellStart"/>
       <w:r>
         <w:rPr>
           <w:lang w:val="en-US"/>
         </w:rPr>
         <w:t>userId</w:t>
       </w:r>
+      <w:proofErr w:type="spellEnd"/>
     </w:p>
     <w:p>
       <w:pPr>
@@ -2567,7 +2828,15 @@
         <w:t>resources</w:t>
       </w:r>
       <w:r>
-        <w:t xml:space="preserve"> необходим файл log4j2.properties (его нет в первочанальном проекте)</w:t>
+        <w:t xml:space="preserve"> необходим файл log4j2.properties (его нет в </w:t>
+      </w:r>
+      <w:proofErr w:type="spellStart"/>
+      <w:r>
+        <w:t>первочанальном</w:t>
+      </w:r>
+      <w:proofErr w:type="spellEnd"/>
+      <w:r>
+        <w:t xml:space="preserve"> проекте)</w:t>
       </w:r>
     </w:p>
     <w:p>
@@ -2750,12 +3019,21 @@
         </w:rPr>
         <w:br/>
       </w:r>
+      <w:proofErr w:type="spellStart"/>
       <w:r>
         <w:rPr>
           <w:color w:val="CC7832"/>
           <w:lang w:val="en-US"/>
         </w:rPr>
-        <w:t xml:space="preserve">rootLogger.level </w:t>
+        <w:t>rootLogger.level</w:t>
+      </w:r>
+      <w:proofErr w:type="spellEnd"/>
+      <w:r>
+        <w:rPr>
+          <w:color w:val="CC7832"/>
+          <w:lang w:val="en-US"/>
+        </w:rPr>
+        <w:t xml:space="preserve"> </w:t>
       </w:r>
       <w:r>
         <w:rPr>
@@ -2778,12 +3056,21 @@
         </w:rPr>
         <w:br/>
       </w:r>
+      <w:proofErr w:type="spellStart"/>
       <w:r>
         <w:rPr>
           <w:color w:val="CC7832"/>
           <w:lang w:val="en-US"/>
         </w:rPr>
-        <w:t xml:space="preserve">rootLogger.appenderRefs </w:t>
+        <w:t>rootLogger.appenderRefs</w:t>
+      </w:r>
+      <w:proofErr w:type="spellEnd"/>
+      <w:r>
+        <w:rPr>
+          <w:color w:val="CC7832"/>
+          <w:lang w:val="en-US"/>
+        </w:rPr>
+        <w:t xml:space="preserve"> </w:t>
       </w:r>
       <w:r>
         <w:rPr>
@@ -2792,6 +3079,7 @@
         </w:rPr>
         <w:t xml:space="preserve">= </w:t>
       </w:r>
+      <w:proofErr w:type="spellStart"/>
       <w:r>
         <w:rPr>
           <w:color w:val="6A8759"/>
@@ -2799,19 +3087,29 @@
         </w:rPr>
         <w:t>stdout</w:t>
       </w:r>
-      <w:r>
-        <w:rPr>
-          <w:color w:val="6A8759"/>
-          <w:lang w:val="en-US"/>
-        </w:rPr>
-        <w:br/>
-      </w:r>
+      <w:proofErr w:type="spellEnd"/>
+      <w:r>
+        <w:rPr>
+          <w:color w:val="6A8759"/>
+          <w:lang w:val="en-US"/>
+        </w:rPr>
+        <w:br/>
+      </w:r>
+      <w:proofErr w:type="spellStart"/>
       <w:r>
         <w:rPr>
           <w:color w:val="CC7832"/>
           <w:lang w:val="en-US"/>
         </w:rPr>
-        <w:t xml:space="preserve">rootLogger.appenderRef.stdout.ref </w:t>
+        <w:t>rootLogger.appenderRef.stdout.ref</w:t>
+      </w:r>
+      <w:proofErr w:type="spellEnd"/>
+      <w:r>
+        <w:rPr>
+          <w:color w:val="CC7832"/>
+          <w:lang w:val="en-US"/>
+        </w:rPr>
+        <w:t xml:space="preserve"> </w:t>
       </w:r>
       <w:r>
         <w:rPr>
@@ -2846,21 +3144,46 @@
           <w:color w:val="808080"/>
           <w:lang w:val="en-US"/>
         </w:rPr>
-        <w:t># Console appender configuration</w:t>
-      </w:r>
+        <w:t xml:space="preserve"># Console </w:t>
+      </w:r>
+      <w:proofErr w:type="spellStart"/>
       <w:r>
         <w:rPr>
           <w:color w:val="808080"/>
           <w:lang w:val="en-US"/>
         </w:rPr>
-        <w:br/>
-      </w:r>
+        <w:t>appender</w:t>
+      </w:r>
+      <w:proofErr w:type="spellEnd"/>
+      <w:r>
+        <w:rPr>
+          <w:color w:val="808080"/>
+          <w:lang w:val="en-US"/>
+        </w:rPr>
+        <w:t xml:space="preserve"> configuration</w:t>
+      </w:r>
+      <w:r>
+        <w:rPr>
+          <w:color w:val="808080"/>
+          <w:lang w:val="en-US"/>
+        </w:rPr>
+        <w:br/>
+      </w:r>
+      <w:proofErr w:type="spellStart"/>
       <w:r>
         <w:rPr>
           <w:color w:val="CC7832"/>
           <w:lang w:val="en-US"/>
         </w:rPr>
-        <w:t xml:space="preserve">appender.console.type </w:t>
+        <w:t>appender.console.type</w:t>
+      </w:r>
+      <w:proofErr w:type="spellEnd"/>
+      <w:r>
+        <w:rPr>
+          <w:color w:val="CC7832"/>
+          <w:lang w:val="en-US"/>
+        </w:rPr>
+        <w:t xml:space="preserve"> </w:t>
       </w:r>
       <w:r>
         <w:rPr>
@@ -2911,12 +3234,21 @@
         </w:rPr>
         <w:br/>
       </w:r>
+      <w:proofErr w:type="spellStart"/>
       <w:r>
         <w:rPr>
           <w:color w:val="CC7832"/>
           <w:lang w:val="en-US"/>
         </w:rPr>
-        <w:t xml:space="preserve">appender.console.layout.type </w:t>
+        <w:t>appender.console.layout.type</w:t>
+      </w:r>
+      <w:proofErr w:type="spellEnd"/>
+      <w:r>
+        <w:rPr>
+          <w:color w:val="CC7832"/>
+          <w:lang w:val="en-US"/>
+        </w:rPr>
+        <w:t xml:space="preserve"> </w:t>
       </w:r>
       <w:r>
         <w:rPr>
@@ -2925,6 +3257,7 @@
         </w:rPr>
         <w:t xml:space="preserve">= </w:t>
       </w:r>
+      <w:proofErr w:type="spellStart"/>
       <w:r>
         <w:rPr>
           <w:color w:val="6A8759"/>
@@ -2932,19 +3265,29 @@
         </w:rPr>
         <w:t>PatternLayout</w:t>
       </w:r>
-      <w:r>
-        <w:rPr>
-          <w:color w:val="6A8759"/>
-          <w:lang w:val="en-US"/>
-        </w:rPr>
-        <w:br/>
-      </w:r>
+      <w:proofErr w:type="spellEnd"/>
+      <w:r>
+        <w:rPr>
+          <w:color w:val="6A8759"/>
+          <w:lang w:val="en-US"/>
+        </w:rPr>
+        <w:br/>
+      </w:r>
+      <w:proofErr w:type="spellStart"/>
       <w:r>
         <w:rPr>
           <w:color w:val="CC7832"/>
           <w:lang w:val="en-US"/>
         </w:rPr>
-        <w:t xml:space="preserve">appender.console.layout.pattern </w:t>
+        <w:t>appender.console.layout.pattern</w:t>
+      </w:r>
+      <w:proofErr w:type="spellEnd"/>
+      <w:r>
+        <w:rPr>
+          <w:color w:val="CC7832"/>
+          <w:lang w:val="en-US"/>
+        </w:rPr>
+        <w:t xml:space="preserve"> </w:t>
       </w:r>
       <w:r>
         <w:rPr>
@@ -2958,8 +3301,33 @@
           <w:color w:val="6A8759"/>
           <w:lang w:val="en-US"/>
         </w:rPr>
-        <w:t>%d{HH:mm:ss,SSS} %-5.5p %20.20c{2}| %m%n</w:t>
-      </w:r>
+        <w:t>%d{</w:t>
+      </w:r>
+      <w:proofErr w:type="spellStart"/>
+      <w:r>
+        <w:rPr>
+          <w:color w:val="6A8759"/>
+          <w:lang w:val="en-US"/>
+        </w:rPr>
+        <w:t>HH:mm:ss,SSS</w:t>
+      </w:r>
+      <w:proofErr w:type="spellEnd"/>
+      <w:r>
+        <w:rPr>
+          <w:color w:val="6A8759"/>
+          <w:lang w:val="en-US"/>
+        </w:rPr>
+        <w:t>} %-5.5p %20.20c{2}| %</w:t>
+      </w:r>
+      <w:proofErr w:type="spellStart"/>
+      <w:r>
+        <w:rPr>
+          <w:color w:val="6A8759"/>
+          <w:lang w:val="en-US"/>
+        </w:rPr>
+        <w:t>m%n</w:t>
+      </w:r>
+      <w:proofErr w:type="spellEnd"/>
     </w:p>
     <w:p>
       <w:r>
@@ -3115,19 +3483,37 @@
         </w:rPr>
         <w:t>&lt;</w:t>
       </w:r>
+      <w:proofErr w:type="spellStart"/>
       <w:r>
         <w:rPr>
           <w:color w:val="9876AA"/>
           <w:lang w:val="en-US"/>
         </w:rPr>
-        <w:t>citrus-http</w:t>
-      </w:r>
-      <w:r>
-        <w:rPr>
-          <w:color w:val="E8BF6A"/>
-          <w:lang w:val="en-US"/>
-        </w:rPr>
-        <w:t xml:space="preserve">:client </w:t>
+        <w:t>citrus-</w:t>
+      </w:r>
+      <w:proofErr w:type="gramStart"/>
+      <w:r>
+        <w:rPr>
+          <w:color w:val="9876AA"/>
+          <w:lang w:val="en-US"/>
+        </w:rPr>
+        <w:t>http</w:t>
+      </w:r>
+      <w:r>
+        <w:rPr>
+          <w:color w:val="E8BF6A"/>
+          <w:lang w:val="en-US"/>
+        </w:rPr>
+        <w:t>:client</w:t>
+      </w:r>
+      <w:proofErr w:type="spellEnd"/>
+      <w:proofErr w:type="gramEnd"/>
+      <w:r>
+        <w:rPr>
+          <w:color w:val="E8BF6A"/>
+          <w:lang w:val="en-US"/>
+        </w:rPr>
+        <w:t xml:space="preserve"> </w:t>
       </w:r>
       <w:r>
         <w:rPr>
@@ -3141,7 +3527,23 @@
           <w:color w:val="6A8759"/>
           <w:lang w:val="en-US"/>
         </w:rPr>
-        <w:t>="restClientReqres"</w:t>
+        <w:t>="</w:t>
+      </w:r>
+      <w:proofErr w:type="spellStart"/>
+      <w:r>
+        <w:rPr>
+          <w:color w:val="6A8759"/>
+          <w:lang w:val="en-US"/>
+        </w:rPr>
+        <w:t>restClientReqres</w:t>
+      </w:r>
+      <w:proofErr w:type="spellEnd"/>
+      <w:r>
+        <w:rPr>
+          <w:color w:val="6A8759"/>
+          <w:lang w:val="en-US"/>
+        </w:rPr>
+        <w:t>"</w:t>
       </w:r>
       <w:r>
         <w:rPr>
@@ -3156,14 +3558,39 @@
           <w:color w:val="BABABA"/>
           <w:lang w:val="en-US"/>
         </w:rPr>
-        <w:t>request-url</w:t>
-      </w:r>
-      <w:r>
-        <w:rPr>
-          <w:color w:val="6A8759"/>
-          <w:lang w:val="en-US"/>
-        </w:rPr>
-        <w:t>="${url}"</w:t>
+        <w:t>request-</w:t>
+      </w:r>
+      <w:proofErr w:type="spellStart"/>
+      <w:r>
+        <w:rPr>
+          <w:color w:val="BABABA"/>
+          <w:lang w:val="en-US"/>
+        </w:rPr>
+        <w:t>url</w:t>
+      </w:r>
+      <w:proofErr w:type="spellEnd"/>
+      <w:r>
+        <w:rPr>
+          <w:color w:val="6A8759"/>
+          <w:lang w:val="en-US"/>
+        </w:rPr>
+        <w:t>="${</w:t>
+      </w:r>
+      <w:proofErr w:type="spellStart"/>
+      <w:r>
+        <w:rPr>
+          <w:color w:val="6A8759"/>
+          <w:lang w:val="en-US"/>
+        </w:rPr>
+        <w:t>url</w:t>
+      </w:r>
+      <w:proofErr w:type="spellEnd"/>
+      <w:r>
+        <w:rPr>
+          <w:color w:val="6A8759"/>
+          <w:lang w:val="en-US"/>
+        </w:rPr>
+        <w:t>}"</w:t>
       </w:r>
       <w:r>
         <w:rPr>
@@ -3185,7 +3612,23 @@
           <w:color w:val="6A8759"/>
           <w:lang w:val="en-US"/>
         </w:rPr>
-        <w:t>="application/json"</w:t>
+        <w:t>="application/</w:t>
+      </w:r>
+      <w:proofErr w:type="spellStart"/>
+      <w:r>
+        <w:rPr>
+          <w:color w:val="6A8759"/>
+          <w:lang w:val="en-US"/>
+        </w:rPr>
+        <w:t>json</w:t>
+      </w:r>
+      <w:proofErr w:type="spellEnd"/>
+      <w:r>
+        <w:rPr>
+          <w:color w:val="6A8759"/>
+          <w:lang w:val="en-US"/>
+        </w:rPr>
+        <w:t>"</w:t>
       </w:r>
       <w:r>
         <w:rPr>
@@ -3240,32 +3683,46 @@
       <w:r>
         <w:t xml:space="preserve">Для конвертации из </w:t>
       </w:r>
+      <w:proofErr w:type="spellStart"/>
       <w:r>
         <w:rPr>
           <w:lang w:val="en-US"/>
         </w:rPr>
         <w:t>pojo</w:t>
       </w:r>
+      <w:proofErr w:type="spellEnd"/>
       <w:r>
         <w:t xml:space="preserve"> в </w:t>
       </w:r>
+      <w:proofErr w:type="spellStart"/>
       <w:r>
         <w:rPr>
           <w:lang w:val="en-US"/>
         </w:rPr>
         <w:t>json</w:t>
       </w:r>
+      <w:proofErr w:type="spellEnd"/>
       <w:r>
         <w:t xml:space="preserve"> нужен </w:t>
       </w:r>
+      <w:proofErr w:type="spellStart"/>
       <w:r>
         <w:rPr>
           <w:lang w:val="en-US"/>
         </w:rPr>
         <w:t>ObjectMapper</w:t>
       </w:r>
-      <w:r>
-        <w:t xml:space="preserve">. Конфигурим </w:t>
+      <w:proofErr w:type="spellEnd"/>
+      <w:r>
+        <w:t xml:space="preserve">. </w:t>
+      </w:r>
+      <w:proofErr w:type="spellStart"/>
+      <w:r>
+        <w:t>Конфигурим</w:t>
+      </w:r>
+      <w:proofErr w:type="spellEnd"/>
+      <w:r>
+        <w:t xml:space="preserve"> </w:t>
       </w:r>
       <w:r>
         <w:rPr>
@@ -3276,12 +3733,14 @@
       <w:r>
         <w:t xml:space="preserve"> на основе библиотеки </w:t>
       </w:r>
+      <w:proofErr w:type="spellStart"/>
       <w:r>
         <w:rPr>
           <w:lang w:val="en-US"/>
         </w:rPr>
         <w:t>jackson</w:t>
       </w:r>
+      <w:proofErr w:type="spellEnd"/>
       <w:r>
         <w:t xml:space="preserve"> </w:t>
       </w:r>
@@ -3317,7 +3776,23 @@
           <w:color w:val="6A8759"/>
           <w:lang w:val="en-US"/>
         </w:rPr>
-        <w:t xml:space="preserve">="objectMapper" </w:t>
+        <w:t>="</w:t>
+      </w:r>
+      <w:proofErr w:type="spellStart"/>
+      <w:r>
+        <w:rPr>
+          <w:color w:val="6A8759"/>
+          <w:lang w:val="en-US"/>
+        </w:rPr>
+        <w:t>objectMapper</w:t>
+      </w:r>
+      <w:proofErr w:type="spellEnd"/>
+      <w:r>
+        <w:rPr>
+          <w:color w:val="6A8759"/>
+          <w:lang w:val="en-US"/>
+        </w:rPr>
+        <w:t xml:space="preserve">" </w:t>
       </w:r>
       <w:r>
         <w:rPr>
@@ -3331,7 +3806,32 @@
           <w:color w:val="6A8759"/>
           <w:lang w:val="en-US"/>
         </w:rPr>
-        <w:t>="com.fasterxml.jackson.databind.ObjectMapper"</w:t>
+        <w:t>="</w:t>
+      </w:r>
+      <w:proofErr w:type="spellStart"/>
+      <w:proofErr w:type="gramStart"/>
+      <w:r>
+        <w:rPr>
+          <w:color w:val="6A8759"/>
+          <w:lang w:val="en-US"/>
+        </w:rPr>
+        <w:t>com.fasterxml</w:t>
+      </w:r>
+      <w:proofErr w:type="gramEnd"/>
+      <w:r>
+        <w:rPr>
+          <w:color w:val="6A8759"/>
+          <w:lang w:val="en-US"/>
+        </w:rPr>
+        <w:t>.jackson.databind.ObjectMapper</w:t>
+      </w:r>
+      <w:proofErr w:type="spellEnd"/>
+      <w:r>
+        <w:rPr>
+          <w:color w:val="6A8759"/>
+          <w:lang w:val="en-US"/>
+        </w:rPr>
+        <w:t>"</w:t>
       </w:r>
       <w:r>
         <w:rPr>
@@ -3360,7 +3860,23 @@
           <w:color w:val="6A8759"/>
           <w:lang w:val="en-US"/>
         </w:rPr>
-        <w:t xml:space="preserve">="serializationInclusion" </w:t>
+        <w:t>="</w:t>
+      </w:r>
+      <w:proofErr w:type="spellStart"/>
+      <w:r>
+        <w:rPr>
+          <w:color w:val="6A8759"/>
+          <w:lang w:val="en-US"/>
+        </w:rPr>
+        <w:t>serializationInclusion</w:t>
+      </w:r>
+      <w:proofErr w:type="spellEnd"/>
+      <w:r>
+        <w:rPr>
+          <w:color w:val="6A8759"/>
+          <w:lang w:val="en-US"/>
+        </w:rPr>
+        <w:t xml:space="preserve">" </w:t>
       </w:r>
       <w:r>
         <w:rPr>
@@ -3427,6 +3943,7 @@
           <w:bCs/>
         </w:rPr>
       </w:pPr>
+      <w:proofErr w:type="spellStart"/>
       <w:r>
         <w:rPr>
           <w:b/>
@@ -3436,13 +3953,9 @@
         <w:lastRenderedPageBreak/>
         <w:t>ApplyBehavior</w:t>
       </w:r>
-    </w:p>
-    <w:p>
-      <w:pPr>
-        <w:rPr>
-          <w:lang w:val="en-US"/>
-        </w:rPr>
-      </w:pPr>
+      <w:proofErr w:type="spellEnd"/>
+    </w:p>
+    <w:p>
       <w:r>
         <w:t>Поведенческие классы, в котором будем эмулировать некие действия.</w:t>
       </w:r>
@@ -3529,8 +4042,25 @@
           <w:lang w:val="en-US"/>
         </w:rPr>
         <w:br/>
-        <w:t xml:space="preserve">  &lt;groupId&gt;</w:t>
-      </w:r>
+        <w:t xml:space="preserve">  &lt;</w:t>
+      </w:r>
+      <w:proofErr w:type="spellStart"/>
+      <w:r>
+        <w:rPr>
+          <w:color w:val="E8BF6A"/>
+          <w:lang w:val="en-US"/>
+        </w:rPr>
+        <w:t>groupId</w:t>
+      </w:r>
+      <w:proofErr w:type="spellEnd"/>
+      <w:r>
+        <w:rPr>
+          <w:color w:val="E8BF6A"/>
+          <w:lang w:val="en-US"/>
+        </w:rPr>
+        <w:t>&gt;</w:t>
+      </w:r>
+      <w:proofErr w:type="spellStart"/>
       <w:r>
         <w:rPr>
           <w:color w:val="A9B7C6"/>
@@ -3538,34 +4068,92 @@
         </w:rPr>
         <w:t>com.consol.citrus</w:t>
       </w:r>
-      <w:r>
-        <w:rPr>
-          <w:color w:val="E8BF6A"/>
-          <w:lang w:val="en-US"/>
-        </w:rPr>
-        <w:t>&lt;/groupId&gt;</w:t>
-      </w:r>
-      <w:r>
-        <w:rPr>
-          <w:color w:val="E8BF6A"/>
-          <w:lang w:val="en-US"/>
-        </w:rPr>
-        <w:br/>
-        <w:t xml:space="preserve">  &lt;artifactId&gt;</w:t>
+      <w:proofErr w:type="spellEnd"/>
+      <w:r>
+        <w:rPr>
+          <w:color w:val="E8BF6A"/>
+          <w:lang w:val="en-US"/>
+        </w:rPr>
+        <w:t>&lt;/</w:t>
+      </w:r>
+      <w:proofErr w:type="spellStart"/>
+      <w:r>
+        <w:rPr>
+          <w:color w:val="E8BF6A"/>
+          <w:lang w:val="en-US"/>
+        </w:rPr>
+        <w:t>groupId</w:t>
+      </w:r>
+      <w:proofErr w:type="spellEnd"/>
+      <w:r>
+        <w:rPr>
+          <w:color w:val="E8BF6A"/>
+          <w:lang w:val="en-US"/>
+        </w:rPr>
+        <w:t>&gt;</w:t>
+      </w:r>
+      <w:r>
+        <w:rPr>
+          <w:color w:val="E8BF6A"/>
+          <w:lang w:val="en-US"/>
+        </w:rPr>
+        <w:br/>
+        <w:t xml:space="preserve">  &lt;</w:t>
+      </w:r>
+      <w:proofErr w:type="spellStart"/>
+      <w:r>
+        <w:rPr>
+          <w:color w:val="E8BF6A"/>
+          <w:lang w:val="en-US"/>
+        </w:rPr>
+        <w:t>artifactId</w:t>
+      </w:r>
+      <w:proofErr w:type="spellEnd"/>
+      <w:r>
+        <w:rPr>
+          <w:color w:val="E8BF6A"/>
+          <w:lang w:val="en-US"/>
+        </w:rPr>
+        <w:t>&gt;</w:t>
       </w:r>
       <w:r>
         <w:rPr>
           <w:color w:val="A9B7C6"/>
           <w:lang w:val="en-US"/>
         </w:rPr>
-        <w:t>citrus-ws</w:t>
-      </w:r>
-      <w:r>
-        <w:rPr>
-          <w:color w:val="E8BF6A"/>
-          <w:lang w:val="en-US"/>
-        </w:rPr>
-        <w:t>&lt;/artifactId&gt;</w:t>
+        <w:t>citrus-</w:t>
+      </w:r>
+      <w:proofErr w:type="spellStart"/>
+      <w:r>
+        <w:rPr>
+          <w:color w:val="A9B7C6"/>
+          <w:lang w:val="en-US"/>
+        </w:rPr>
+        <w:t>ws</w:t>
+      </w:r>
+      <w:proofErr w:type="spellEnd"/>
+      <w:r>
+        <w:rPr>
+          <w:color w:val="E8BF6A"/>
+          <w:lang w:val="en-US"/>
+        </w:rPr>
+        <w:t>&lt;/</w:t>
+      </w:r>
+      <w:proofErr w:type="spellStart"/>
+      <w:r>
+        <w:rPr>
+          <w:color w:val="E8BF6A"/>
+          <w:lang w:val="en-US"/>
+        </w:rPr>
+        <w:t>artifactId</w:t>
+      </w:r>
+      <w:proofErr w:type="spellEnd"/>
+      <w:r>
+        <w:rPr>
+          <w:color w:val="E8BF6A"/>
+          <w:lang w:val="en-US"/>
+        </w:rPr>
+        <w:t>&gt;</w:t>
       </w:r>
       <w:r>
         <w:rPr>
@@ -3580,7 +4168,25 @@
           <w:color w:val="A9B7C6"/>
           <w:lang w:val="en-US"/>
         </w:rPr>
-        <w:t>${citrus.version}</w:t>
+        <w:t>${</w:t>
+      </w:r>
+      <w:proofErr w:type="spellStart"/>
+      <w:proofErr w:type="gramStart"/>
+      <w:r>
+        <w:rPr>
+          <w:color w:val="A9B7C6"/>
+          <w:lang w:val="en-US"/>
+        </w:rPr>
+        <w:t>citrus.version</w:t>
+      </w:r>
+      <w:proofErr w:type="spellEnd"/>
+      <w:proofErr w:type="gramEnd"/>
+      <w:r>
+        <w:rPr>
+          <w:color w:val="A9B7C6"/>
+          <w:lang w:val="en-US"/>
+        </w:rPr>
+        <w:t>}</w:t>
       </w:r>
       <w:r>
         <w:rPr>
@@ -3620,7 +4226,23 @@
           <w:lang w:val="en-US"/>
         </w:rPr>
         <w:br/>
-        <w:t xml:space="preserve">  &lt;groupId&gt;</w:t>
+        <w:t xml:space="preserve">  &lt;</w:t>
+      </w:r>
+      <w:proofErr w:type="spellStart"/>
+      <w:r>
+        <w:rPr>
+          <w:color w:val="E8BF6A"/>
+          <w:lang w:val="en-US"/>
+        </w:rPr>
+        <w:t>groupId</w:t>
+      </w:r>
+      <w:proofErr w:type="spellEnd"/>
+      <w:r>
+        <w:rPr>
+          <w:color w:val="E8BF6A"/>
+          <w:lang w:val="en-US"/>
+        </w:rPr>
+        <w:t>&gt;</w:t>
       </w:r>
       <w:r>
         <w:rPr>
@@ -3634,29 +4256,86 @@
           <w:color w:val="E8BF6A"/>
           <w:lang w:val="en-US"/>
         </w:rPr>
-        <w:t>&lt;/groupId&gt;</w:t>
-      </w:r>
-      <w:r>
-        <w:rPr>
-          <w:color w:val="E8BF6A"/>
-          <w:lang w:val="en-US"/>
-        </w:rPr>
-        <w:br/>
-        <w:t xml:space="preserve">  &lt;artifactId&gt;</w:t>
+        <w:t>&lt;/</w:t>
+      </w:r>
+      <w:proofErr w:type="spellStart"/>
+      <w:r>
+        <w:rPr>
+          <w:color w:val="E8BF6A"/>
+          <w:lang w:val="en-US"/>
+        </w:rPr>
+        <w:t>groupId</w:t>
+      </w:r>
+      <w:proofErr w:type="spellEnd"/>
+      <w:r>
+        <w:rPr>
+          <w:color w:val="E8BF6A"/>
+          <w:lang w:val="en-US"/>
+        </w:rPr>
+        <w:t>&gt;</w:t>
+      </w:r>
+      <w:r>
+        <w:rPr>
+          <w:color w:val="E8BF6A"/>
+          <w:lang w:val="en-US"/>
+        </w:rPr>
+        <w:br/>
+        <w:t xml:space="preserve">  &lt;</w:t>
+      </w:r>
+      <w:proofErr w:type="spellStart"/>
+      <w:r>
+        <w:rPr>
+          <w:color w:val="E8BF6A"/>
+          <w:lang w:val="en-US"/>
+        </w:rPr>
+        <w:t>artifactId</w:t>
+      </w:r>
+      <w:proofErr w:type="spellEnd"/>
+      <w:r>
+        <w:rPr>
+          <w:color w:val="E8BF6A"/>
+          <w:lang w:val="en-US"/>
+        </w:rPr>
+        <w:t>&gt;</w:t>
       </w:r>
       <w:r>
         <w:rPr>
           <w:color w:val="A9B7C6"/>
           <w:lang w:val="en-US"/>
         </w:rPr>
-        <w:t>jakarta.xml.ws-api</w:t>
-      </w:r>
-      <w:r>
-        <w:rPr>
-          <w:color w:val="E8BF6A"/>
-          <w:lang w:val="en-US"/>
-        </w:rPr>
-        <w:t>&lt;/artifactId&gt;</w:t>
+        <w:t>jakarta.xml.ws-</w:t>
+      </w:r>
+      <w:proofErr w:type="spellStart"/>
+      <w:r>
+        <w:rPr>
+          <w:color w:val="A9B7C6"/>
+          <w:lang w:val="en-US"/>
+        </w:rPr>
+        <w:t>api</w:t>
+      </w:r>
+      <w:proofErr w:type="spellEnd"/>
+      <w:r>
+        <w:rPr>
+          <w:color w:val="E8BF6A"/>
+          <w:lang w:val="en-US"/>
+        </w:rPr>
+        <w:t>&lt;/</w:t>
+      </w:r>
+      <w:proofErr w:type="spellStart"/>
+      <w:r>
+        <w:rPr>
+          <w:color w:val="E8BF6A"/>
+          <w:lang w:val="en-US"/>
+        </w:rPr>
+        <w:t>artifactId</w:t>
+      </w:r>
+      <w:proofErr w:type="spellEnd"/>
+      <w:r>
+        <w:rPr>
+          <w:color w:val="E8BF6A"/>
+          <w:lang w:val="en-US"/>
+        </w:rPr>
+        <w:t>&gt;</w:t>
       </w:r>
       <w:r>
         <w:rPr>
@@ -3735,12 +4414,14 @@
       <w:r>
         <w:t xml:space="preserve">Для него </w:t>
       </w:r>
+      <w:proofErr w:type="spellStart"/>
       <w:r>
         <w:rPr>
           <w:lang w:val="en-US"/>
         </w:rPr>
         <w:t>wsdl</w:t>
       </w:r>
+      <w:proofErr w:type="spellEnd"/>
       <w:r>
         <w:t xml:space="preserve"> </w:t>
       </w:r>
@@ -3775,10 +4456,10 @@
             <v:path o:extrusionok="f" gradientshapeok="t" o:connecttype="rect"/>
             <o:lock v:ext="edit" aspectratio="t"/>
           </v:shapetype>
-          <v:shape id="_x0000_i1025" type="#_x0000_t75" style="width:75.5pt;height:50.5pt" o:ole="">
+          <v:shape id="_x0000_i1025" type="#_x0000_t75" style="width:75.65pt;height:50.35pt" o:ole="">
             <v:imagedata r:id="rId30" o:title=""/>
           </v:shape>
-          <o:OLEObject Type="Embed" ProgID="Package" ShapeID="_x0000_i1025" DrawAspect="Icon" ObjectID="_1725282229" r:id="rId31"/>
+          <o:OLEObject Type="Embed" ProgID="Package" ShapeID="_x0000_i1025" DrawAspect="Icon" ObjectID="_1725291494" r:id="rId31"/>
         </w:object>
       </w:r>
     </w:p>
@@ -3786,12 +4467,14 @@
       <w:r>
         <w:t xml:space="preserve">Для создание </w:t>
       </w:r>
+      <w:proofErr w:type="spellStart"/>
       <w:r>
         <w:rPr>
           <w:lang w:val="en-US"/>
         </w:rPr>
         <w:t>pojo</w:t>
       </w:r>
+      <w:proofErr w:type="spellEnd"/>
       <w:r>
         <w:t xml:space="preserve"> </w:t>
       </w:r>
@@ -3839,8 +4522,25 @@
           <w:lang w:val="en-US"/>
         </w:rPr>
         <w:br/>
-        <w:t xml:space="preserve">  &lt;groupId&gt;</w:t>
-      </w:r>
+        <w:t xml:space="preserve">  &lt;</w:t>
+      </w:r>
+      <w:proofErr w:type="spellStart"/>
+      <w:r>
+        <w:rPr>
+          <w:color w:val="E8BF6A"/>
+          <w:lang w:val="en-US"/>
+        </w:rPr>
+        <w:t>groupId</w:t>
+      </w:r>
+      <w:proofErr w:type="spellEnd"/>
+      <w:r>
+        <w:rPr>
+          <w:color w:val="E8BF6A"/>
+          <w:lang w:val="en-US"/>
+        </w:rPr>
+        <w:t>&gt;</w:t>
+      </w:r>
+      <w:proofErr w:type="spellStart"/>
       <w:r>
         <w:rPr>
           <w:color w:val="A9B7C6"/>
@@ -3848,34 +4548,108 @@
         </w:rPr>
         <w:t>org.apache.cxf</w:t>
       </w:r>
-      <w:r>
-        <w:rPr>
-          <w:color w:val="E8BF6A"/>
-          <w:lang w:val="en-US"/>
-        </w:rPr>
-        <w:t>&lt;/groupId&gt;</w:t>
-      </w:r>
-      <w:r>
-        <w:rPr>
-          <w:color w:val="E8BF6A"/>
-          <w:lang w:val="en-US"/>
-        </w:rPr>
-        <w:br/>
-        <w:t xml:space="preserve">  &lt;artifactId&gt;</w:t>
-      </w:r>
+      <w:proofErr w:type="spellEnd"/>
+      <w:r>
+        <w:rPr>
+          <w:color w:val="E8BF6A"/>
+          <w:lang w:val="en-US"/>
+        </w:rPr>
+        <w:t>&lt;/</w:t>
+      </w:r>
+      <w:proofErr w:type="spellStart"/>
+      <w:r>
+        <w:rPr>
+          <w:color w:val="E8BF6A"/>
+          <w:lang w:val="en-US"/>
+        </w:rPr>
+        <w:t>groupId</w:t>
+      </w:r>
+      <w:proofErr w:type="spellEnd"/>
+      <w:r>
+        <w:rPr>
+          <w:color w:val="E8BF6A"/>
+          <w:lang w:val="en-US"/>
+        </w:rPr>
+        <w:t>&gt;</w:t>
+      </w:r>
+      <w:r>
+        <w:rPr>
+          <w:color w:val="E8BF6A"/>
+          <w:lang w:val="en-US"/>
+        </w:rPr>
+        <w:br/>
+        <w:t xml:space="preserve">  &lt;</w:t>
+      </w:r>
+      <w:proofErr w:type="spellStart"/>
+      <w:r>
+        <w:rPr>
+          <w:color w:val="E8BF6A"/>
+          <w:lang w:val="en-US"/>
+        </w:rPr>
+        <w:t>artifactId</w:t>
+      </w:r>
+      <w:proofErr w:type="spellEnd"/>
+      <w:r>
+        <w:rPr>
+          <w:color w:val="E8BF6A"/>
+          <w:lang w:val="en-US"/>
+        </w:rPr>
+        <w:t>&gt;</w:t>
+      </w:r>
+      <w:proofErr w:type="spellStart"/>
       <w:r>
         <w:rPr>
           <w:color w:val="A9B7C6"/>
           <w:lang w:val="en-US"/>
         </w:rPr>
-        <w:t>cxf-codegen-plugin</w:t>
-      </w:r>
-      <w:r>
-        <w:rPr>
-          <w:color w:val="E8BF6A"/>
-          <w:lang w:val="en-US"/>
-        </w:rPr>
-        <w:t>&lt;/artifactId&gt;</w:t>
+        <w:t>cxf</w:t>
+      </w:r>
+      <w:proofErr w:type="spellEnd"/>
+      <w:r>
+        <w:rPr>
+          <w:color w:val="A9B7C6"/>
+          <w:lang w:val="en-US"/>
+        </w:rPr>
+        <w:t>-</w:t>
+      </w:r>
+      <w:proofErr w:type="spellStart"/>
+      <w:r>
+        <w:rPr>
+          <w:color w:val="A9B7C6"/>
+          <w:lang w:val="en-US"/>
+        </w:rPr>
+        <w:t>codegen</w:t>
+      </w:r>
+      <w:proofErr w:type="spellEnd"/>
+      <w:r>
+        <w:rPr>
+          <w:color w:val="A9B7C6"/>
+          <w:lang w:val="en-US"/>
+        </w:rPr>
+        <w:t>-plugin</w:t>
+      </w:r>
+      <w:r>
+        <w:rPr>
+          <w:color w:val="E8BF6A"/>
+          <w:lang w:val="en-US"/>
+        </w:rPr>
+        <w:t>&lt;/</w:t>
+      </w:r>
+      <w:proofErr w:type="spellStart"/>
+      <w:r>
+        <w:rPr>
+          <w:color w:val="E8BF6A"/>
+          <w:lang w:val="en-US"/>
+        </w:rPr>
+        <w:t>artifactId</w:t>
+      </w:r>
+      <w:proofErr w:type="spellEnd"/>
+      <w:r>
+        <w:rPr>
+          <w:color w:val="E8BF6A"/>
+          <w:lang w:val="en-US"/>
+        </w:rPr>
+        <w:t>&gt;</w:t>
       </w:r>
       <w:r>
         <w:rPr>
@@ -3928,8 +4702,17 @@
           <w:color w:val="A9B7C6"/>
           <w:lang w:val="en-US"/>
         </w:rPr>
-        <w:t>generate-sources-api</w:t>
-      </w:r>
+        <w:t>generate-sources-</w:t>
+      </w:r>
+      <w:proofErr w:type="spellStart"/>
+      <w:r>
+        <w:rPr>
+          <w:color w:val="A9B7C6"/>
+          <w:lang w:val="en-US"/>
+        </w:rPr>
+        <w:t>api</w:t>
+      </w:r>
+      <w:proofErr w:type="spellEnd"/>
       <w:r>
         <w:rPr>
           <w:color w:val="E8BF6A"/>
@@ -3973,37 +4756,133 @@
           <w:lang w:val="en-US"/>
         </w:rPr>
         <w:br/>
-        <w:t xml:space="preserve">        &lt;sourceRoot&gt;</w:t>
+        <w:t xml:space="preserve">        &lt;</w:t>
+      </w:r>
+      <w:proofErr w:type="spellStart"/>
+      <w:r>
+        <w:rPr>
+          <w:color w:val="E8BF6A"/>
+          <w:lang w:val="en-US"/>
+        </w:rPr>
+        <w:t>sourceRoot</w:t>
+      </w:r>
+      <w:proofErr w:type="spellEnd"/>
+      <w:r>
+        <w:rPr>
+          <w:color w:val="E8BF6A"/>
+          <w:lang w:val="en-US"/>
+        </w:rPr>
+        <w:t>&gt;</w:t>
       </w:r>
       <w:r>
         <w:rPr>
           <w:color w:val="A9B7C6"/>
           <w:lang w:val="en-US"/>
         </w:rPr>
-        <w:t>${basedir}/src/test/java</w:t>
-      </w:r>
-      <w:r>
-        <w:rPr>
-          <w:color w:val="E8BF6A"/>
-          <w:lang w:val="en-US"/>
-        </w:rPr>
-        <w:t>&lt;/sourceRoot&gt;</w:t>
-      </w:r>
-      <w:r>
-        <w:rPr>
-          <w:color w:val="E8BF6A"/>
-          <w:lang w:val="en-US"/>
-        </w:rPr>
-        <w:br/>
-        <w:t xml:space="preserve">        &lt;wsdlOptions&gt;</w:t>
-      </w:r>
-      <w:r>
-        <w:rPr>
-          <w:color w:val="E8BF6A"/>
-          <w:lang w:val="en-US"/>
-        </w:rPr>
-        <w:br/>
-        <w:t xml:space="preserve">          &lt;wsdlOption&gt;</w:t>
+        <w:t>${</w:t>
+      </w:r>
+      <w:proofErr w:type="spellStart"/>
+      <w:r>
+        <w:rPr>
+          <w:color w:val="A9B7C6"/>
+          <w:lang w:val="en-US"/>
+        </w:rPr>
+        <w:t>basedir</w:t>
+      </w:r>
+      <w:proofErr w:type="spellEnd"/>
+      <w:r>
+        <w:rPr>
+          <w:color w:val="A9B7C6"/>
+          <w:lang w:val="en-US"/>
+        </w:rPr>
+        <w:t>}/</w:t>
+      </w:r>
+      <w:proofErr w:type="spellStart"/>
+      <w:r>
+        <w:rPr>
+          <w:color w:val="A9B7C6"/>
+          <w:lang w:val="en-US"/>
+        </w:rPr>
+        <w:t>src</w:t>
+      </w:r>
+      <w:proofErr w:type="spellEnd"/>
+      <w:r>
+        <w:rPr>
+          <w:color w:val="A9B7C6"/>
+          <w:lang w:val="en-US"/>
+        </w:rPr>
+        <w:t>/test/java</w:t>
+      </w:r>
+      <w:r>
+        <w:rPr>
+          <w:color w:val="E8BF6A"/>
+          <w:lang w:val="en-US"/>
+        </w:rPr>
+        <w:t>&lt;/</w:t>
+      </w:r>
+      <w:proofErr w:type="spellStart"/>
+      <w:r>
+        <w:rPr>
+          <w:color w:val="E8BF6A"/>
+          <w:lang w:val="en-US"/>
+        </w:rPr>
+        <w:t>sourceRoot</w:t>
+      </w:r>
+      <w:proofErr w:type="spellEnd"/>
+      <w:r>
+        <w:rPr>
+          <w:color w:val="E8BF6A"/>
+          <w:lang w:val="en-US"/>
+        </w:rPr>
+        <w:t>&gt;</w:t>
+      </w:r>
+      <w:r>
+        <w:rPr>
+          <w:color w:val="E8BF6A"/>
+          <w:lang w:val="en-US"/>
+        </w:rPr>
+        <w:br/>
+        <w:t xml:space="preserve">        &lt;</w:t>
+      </w:r>
+      <w:proofErr w:type="spellStart"/>
+      <w:r>
+        <w:rPr>
+          <w:color w:val="E8BF6A"/>
+          <w:lang w:val="en-US"/>
+        </w:rPr>
+        <w:t>wsdlOptions</w:t>
+      </w:r>
+      <w:proofErr w:type="spellEnd"/>
+      <w:r>
+        <w:rPr>
+          <w:color w:val="E8BF6A"/>
+          <w:lang w:val="en-US"/>
+        </w:rPr>
+        <w:t>&gt;</w:t>
+      </w:r>
+      <w:r>
+        <w:rPr>
+          <w:color w:val="E8BF6A"/>
+          <w:lang w:val="en-US"/>
+        </w:rPr>
+        <w:br/>
+        <w:t xml:space="preserve">          &lt;</w:t>
+      </w:r>
+      <w:proofErr w:type="spellStart"/>
+      <w:r>
+        <w:rPr>
+          <w:color w:val="E8BF6A"/>
+          <w:lang w:val="en-US"/>
+        </w:rPr>
+        <w:t>wsdlOption</w:t>
+      </w:r>
+      <w:proofErr w:type="spellEnd"/>
+      <w:r>
+        <w:rPr>
+          <w:color w:val="E8BF6A"/>
+          <w:lang w:val="en-US"/>
+        </w:rPr>
+        <w:t>&gt;</w:t>
       </w:r>
       <w:r>
         <w:rPr>
@@ -4033,15 +4912,47 @@
           <w:lang w:val="en-US"/>
         </w:rPr>
         <w:br/>
-        <w:t xml:space="preserve">          &lt;/wsdlOption&gt;</w:t>
-      </w:r>
-      <w:r>
-        <w:rPr>
-          <w:color w:val="E8BF6A"/>
-          <w:lang w:val="en-US"/>
-        </w:rPr>
-        <w:br/>
-        <w:t xml:space="preserve">        &lt;/wsdlOptions&gt;</w:t>
+        <w:t xml:space="preserve">          &lt;/</w:t>
+      </w:r>
+      <w:proofErr w:type="spellStart"/>
+      <w:r>
+        <w:rPr>
+          <w:color w:val="E8BF6A"/>
+          <w:lang w:val="en-US"/>
+        </w:rPr>
+        <w:t>wsdlOption</w:t>
+      </w:r>
+      <w:proofErr w:type="spellEnd"/>
+      <w:r>
+        <w:rPr>
+          <w:color w:val="E8BF6A"/>
+          <w:lang w:val="en-US"/>
+        </w:rPr>
+        <w:t>&gt;</w:t>
+      </w:r>
+      <w:r>
+        <w:rPr>
+          <w:color w:val="E8BF6A"/>
+          <w:lang w:val="en-US"/>
+        </w:rPr>
+        <w:br/>
+        <w:t xml:space="preserve">        &lt;/</w:t>
+      </w:r>
+      <w:proofErr w:type="spellStart"/>
+      <w:r>
+        <w:rPr>
+          <w:color w:val="E8BF6A"/>
+          <w:lang w:val="en-US"/>
+        </w:rPr>
+        <w:t>wsdlOptions</w:t>
+      </w:r>
+      <w:proofErr w:type="spellEnd"/>
+      <w:r>
+        <w:rPr>
+          <w:color w:val="E8BF6A"/>
+          <w:lang w:val="en-US"/>
+        </w:rPr>
+        <w:t>&gt;</w:t>
       </w:r>
       <w:r>
         <w:rPr>
@@ -4146,12 +5057,14 @@
         </w:rPr>
         <w:t xml:space="preserve"> </w:t>
       </w:r>
+      <w:proofErr w:type="spellStart"/>
       <w:r>
         <w:rPr>
           <w:lang w:val="en-US"/>
         </w:rPr>
         <w:t>teminal</w:t>
       </w:r>
+      <w:proofErr w:type="spellEnd"/>
       <w:r>
         <w:rPr>
           <w:lang w:val="en-US"/>
@@ -4180,21 +5093,23 @@
         </w:rPr>
         <w:t xml:space="preserve"> </w:t>
       </w:r>
+      <w:proofErr w:type="spellStart"/>
       <w:r>
         <w:rPr>
           <w:b/>
           <w:bCs/>
           <w:lang w:val="en-US"/>
         </w:rPr>
-        <w:t xml:space="preserve">mvn </w:t>
-      </w:r>
+        <w:t>mvn</w:t>
+      </w:r>
+      <w:proofErr w:type="spellEnd"/>
       <w:r>
         <w:rPr>
           <w:b/>
           <w:bCs/>
           <w:lang w:val="en-US"/>
         </w:rPr>
-        <w:t>generate-source</w:t>
+        <w:t xml:space="preserve"> generate-source</w:t>
       </w:r>
     </w:p>
     <w:p>
@@ -4297,28 +5212,42 @@
         </w:rPr>
         <w:t xml:space="preserve"> </w:t>
       </w:r>
+      <w:proofErr w:type="spellStart"/>
+      <w:proofErr w:type="gramStart"/>
       <w:r>
         <w:rPr>
           <w:b/>
           <w:bCs/>
           <w:lang w:val="en-US"/>
         </w:rPr>
-        <w:t>com.dataaccess.webservicesserver</w:t>
-      </w:r>
-      <w:r>
-        <w:rPr>
-          <w:lang w:val="en-US"/>
-        </w:rPr>
-        <w:t xml:space="preserve"> c </w:t>
-      </w:r>
+        <w:t>com.dataaccess</w:t>
+      </w:r>
+      <w:proofErr w:type="gramEnd"/>
       <w:r>
         <w:rPr>
           <w:b/>
           <w:bCs/>
           <w:lang w:val="en-US"/>
         </w:rPr>
+        <w:t>.webservicesserver</w:t>
+      </w:r>
+      <w:proofErr w:type="spellEnd"/>
+      <w:r>
+        <w:rPr>
+          <w:lang w:val="en-US"/>
+        </w:rPr>
+        <w:t xml:space="preserve"> c </w:t>
+      </w:r>
+      <w:proofErr w:type="spellStart"/>
+      <w:r>
+        <w:rPr>
+          <w:b/>
+          <w:bCs/>
+          <w:lang w:val="en-US"/>
+        </w:rPr>
         <w:t>pojo</w:t>
       </w:r>
+      <w:proofErr w:type="spellEnd"/>
       <w:r>
         <w:rPr>
           <w:b/>
@@ -4413,6 +5342,7 @@
         </w:rPr>
         <w:t>&lt;</w:t>
       </w:r>
+      <w:proofErr w:type="spellStart"/>
       <w:r>
         <w:rPr>
           <w:color w:val="9876AA"/>
@@ -4425,7 +5355,15 @@
           <w:color w:val="E8BF6A"/>
           <w:lang w:val="en-US"/>
         </w:rPr>
-        <w:t xml:space="preserve">:client </w:t>
+        <w:t>:client</w:t>
+      </w:r>
+      <w:proofErr w:type="spellEnd"/>
+      <w:r>
+        <w:rPr>
+          <w:color w:val="E8BF6A"/>
+          <w:lang w:val="en-US"/>
+        </w:rPr>
+        <w:t xml:space="preserve"> </w:t>
       </w:r>
       <w:r>
         <w:rPr>
@@ -4439,7 +5377,23 @@
           <w:color w:val="6A8759"/>
           <w:lang w:val="en-US"/>
         </w:rPr>
-        <w:t>="soapClient"</w:t>
+        <w:t>="</w:t>
+      </w:r>
+      <w:proofErr w:type="spellStart"/>
+      <w:r>
+        <w:rPr>
+          <w:color w:val="6A8759"/>
+          <w:lang w:val="en-US"/>
+        </w:rPr>
+        <w:t>soapClient</w:t>
+      </w:r>
+      <w:proofErr w:type="spellEnd"/>
+      <w:r>
+        <w:rPr>
+          <w:color w:val="6A8759"/>
+          <w:lang w:val="en-US"/>
+        </w:rPr>
+        <w:t>"</w:t>
       </w:r>
       <w:r>
         <w:rPr>
@@ -4454,14 +5408,39 @@
           <w:color w:val="BABABA"/>
           <w:lang w:val="en-US"/>
         </w:rPr>
-        <w:t>request-url</w:t>
-      </w:r>
-      <w:r>
-        <w:rPr>
-          <w:color w:val="6A8759"/>
-          <w:lang w:val="en-US"/>
-        </w:rPr>
-        <w:t>="${urlSOAP}"</w:t>
+        <w:t>request-</w:t>
+      </w:r>
+      <w:proofErr w:type="spellStart"/>
+      <w:r>
+        <w:rPr>
+          <w:color w:val="BABABA"/>
+          <w:lang w:val="en-US"/>
+        </w:rPr>
+        <w:t>url</w:t>
+      </w:r>
+      <w:proofErr w:type="spellEnd"/>
+      <w:r>
+        <w:rPr>
+          <w:color w:val="6A8759"/>
+          <w:lang w:val="en-US"/>
+        </w:rPr>
+        <w:t>="${</w:t>
+      </w:r>
+      <w:proofErr w:type="spellStart"/>
+      <w:r>
+        <w:rPr>
+          <w:color w:val="6A8759"/>
+          <w:lang w:val="en-US"/>
+        </w:rPr>
+        <w:t>urlSOAP</w:t>
+      </w:r>
+      <w:proofErr w:type="spellEnd"/>
+      <w:r>
+        <w:rPr>
+          <w:color w:val="6A8759"/>
+          <w:lang w:val="en-US"/>
+        </w:rPr>
+        <w:t>}"</w:t>
       </w:r>
       <w:r>
         <w:rPr>
@@ -4539,7 +5518,23 @@
           <w:color w:val="6A8759"/>
           <w:lang w:val="en-US"/>
         </w:rPr>
-        <w:t xml:space="preserve">="messageFactory" </w:t>
+        <w:t>="</w:t>
+      </w:r>
+      <w:proofErr w:type="spellStart"/>
+      <w:r>
+        <w:rPr>
+          <w:color w:val="6A8759"/>
+          <w:lang w:val="en-US"/>
+        </w:rPr>
+        <w:t>messageFactory</w:t>
+      </w:r>
+      <w:proofErr w:type="spellEnd"/>
+      <w:r>
+        <w:rPr>
+          <w:color w:val="6A8759"/>
+          <w:lang w:val="en-US"/>
+        </w:rPr>
+        <w:t xml:space="preserve">" </w:t>
       </w:r>
       <w:r>
         <w:rPr>
@@ -4553,7 +5548,23 @@
           <w:color w:val="6A8759"/>
           <w:lang w:val="en-US"/>
         </w:rPr>
-        <w:t>="org.springframework.ws.soap.saaj.SaajSoapMessageFactory"</w:t>
+        <w:t>="</w:t>
+      </w:r>
+      <w:proofErr w:type="spellStart"/>
+      <w:r>
+        <w:rPr>
+          <w:color w:val="6A8759"/>
+          <w:lang w:val="en-US"/>
+        </w:rPr>
+        <w:t>org.springframework.ws.soap.saaj.SaajSoapMessageFactory</w:t>
+      </w:r>
+      <w:proofErr w:type="spellEnd"/>
+      <w:r>
+        <w:rPr>
+          <w:color w:val="6A8759"/>
+          <w:lang w:val="en-US"/>
+        </w:rPr>
+        <w:t>"</w:t>
       </w:r>
       <w:r>
         <w:rPr>
@@ -4582,7 +5593,23 @@
           <w:color w:val="6A8759"/>
           <w:lang w:val="en-US"/>
         </w:rPr>
-        <w:t>="soapVersion"</w:t>
+        <w:t>="</w:t>
+      </w:r>
+      <w:proofErr w:type="spellStart"/>
+      <w:r>
+        <w:rPr>
+          <w:color w:val="6A8759"/>
+          <w:lang w:val="en-US"/>
+        </w:rPr>
+        <w:t>soapVersion</w:t>
+      </w:r>
+      <w:proofErr w:type="spellEnd"/>
+      <w:r>
+        <w:rPr>
+          <w:color w:val="6A8759"/>
+          <w:lang w:val="en-US"/>
+        </w:rPr>
+        <w:t>"</w:t>
       </w:r>
       <w:r>
         <w:rPr>
@@ -4599,6 +5626,7 @@
         <w:br/>
         <w:t xml:space="preserve">        &lt;</w:t>
       </w:r>
+      <w:proofErr w:type="spellStart"/>
       <w:r>
         <w:rPr>
           <w:color w:val="9876AA"/>
@@ -4611,7 +5639,15 @@
           <w:color w:val="E8BF6A"/>
           <w:lang w:val="en-US"/>
         </w:rPr>
-        <w:t xml:space="preserve">:constant </w:t>
+        <w:t>:constant</w:t>
+      </w:r>
+      <w:proofErr w:type="spellEnd"/>
+      <w:r>
+        <w:rPr>
+          <w:color w:val="E8BF6A"/>
+          <w:lang w:val="en-US"/>
+        </w:rPr>
+        <w:t xml:space="preserve"> </w:t>
       </w:r>
       <w:r>
         <w:rPr>
@@ -4677,23 +5713,23 @@
           <w:lang w:val="en-US"/>
         </w:rPr>
         <w:br/>
-        <w:t>&lt;!--    &lt;bean id="messageFactory" class="org.springframework.ws.soap.saaj.SaajSoapMessageFactory"&gt;--&gt;</w:t>
-      </w:r>
+        <w:t>&lt;!--    &lt;bean id="</w:t>
+      </w:r>
+      <w:proofErr w:type="spellStart"/>
       <w:r>
         <w:rPr>
           <w:color w:val="808080"/>
           <w:lang w:val="en-US"/>
         </w:rPr>
-        <w:br/>
-        <w:t>&lt;!--      &lt;property name="soapVersion"&gt;--&gt;</w:t>
-      </w:r>
+        <w:t>messageFactory</w:t>
+      </w:r>
+      <w:proofErr w:type="spellEnd"/>
       <w:r>
         <w:rPr>
           <w:color w:val="808080"/>
           <w:lang w:val="en-US"/>
         </w:rPr>
-        <w:br/>
-        <w:t>&lt;!--        &lt;util:constant static-field="org.springframework.ws.soap.SoapVersion.SOAP_12"/&gt;--&gt;</w:t>
+        <w:t>" class="org.springframework.ws.soap.saaj.SaajSoapMessageFactory"&gt;--&gt;</w:t>
       </w:r>
       <w:r>
         <w:rPr>
@@ -4701,6 +5737,54 @@
           <w:lang w:val="en-US"/>
         </w:rPr>
         <w:br/>
+        <w:t>&lt;!--      &lt;property name="</w:t>
+      </w:r>
+      <w:proofErr w:type="spellStart"/>
+      <w:r>
+        <w:rPr>
+          <w:color w:val="808080"/>
+          <w:lang w:val="en-US"/>
+        </w:rPr>
+        <w:t>soapVersion</w:t>
+      </w:r>
+      <w:proofErr w:type="spellEnd"/>
+      <w:r>
+        <w:rPr>
+          <w:color w:val="808080"/>
+          <w:lang w:val="en-US"/>
+        </w:rPr>
+        <w:t>"&gt;--&gt;</w:t>
+      </w:r>
+      <w:r>
+        <w:rPr>
+          <w:color w:val="808080"/>
+          <w:lang w:val="en-US"/>
+        </w:rPr>
+        <w:br/>
+        <w:t>&lt;!--        &lt;</w:t>
+      </w:r>
+      <w:proofErr w:type="spellStart"/>
+      <w:r>
+        <w:rPr>
+          <w:color w:val="808080"/>
+          <w:lang w:val="en-US"/>
+        </w:rPr>
+        <w:t>util:constant</w:t>
+      </w:r>
+      <w:proofErr w:type="spellEnd"/>
+      <w:r>
+        <w:rPr>
+          <w:color w:val="808080"/>
+          <w:lang w:val="en-US"/>
+        </w:rPr>
+        <w:t xml:space="preserve"> static-field="org.springframework.ws.soap.SoapVersion.SOAP_12"/&gt;--&gt;</w:t>
+      </w:r>
+      <w:r>
+        <w:rPr>
+          <w:color w:val="808080"/>
+          <w:lang w:val="en-US"/>
+        </w:rPr>
+        <w:br/>
         <w:t>&lt;!--      &lt;/property&gt;--&gt;</w:t>
       </w:r>
       <w:r>
@@ -4732,6 +5816,7 @@
         </w:rPr>
         <w:t>&lt;</w:t>
       </w:r>
+      <w:proofErr w:type="spellStart"/>
       <w:r>
         <w:rPr>
           <w:color w:val="9876AA"/>
@@ -4744,7 +5829,15 @@
           <w:color w:val="E8BF6A"/>
           <w:lang w:val="en-US"/>
         </w:rPr>
-        <w:t xml:space="preserve">:schema-repository </w:t>
+        <w:t>:schema-repository</w:t>
+      </w:r>
+      <w:proofErr w:type="spellEnd"/>
+      <w:r>
+        <w:rPr>
+          <w:color w:val="E8BF6A"/>
+          <w:lang w:val="en-US"/>
+        </w:rPr>
+        <w:t xml:space="preserve"> </w:t>
       </w:r>
       <w:r>
         <w:rPr>
@@ -4758,7 +5851,23 @@
           <w:color w:val="6A8759"/>
           <w:lang w:val="en-US"/>
         </w:rPr>
-        <w:t>="schemaRepositoryService"</w:t>
+        <w:t>="</w:t>
+      </w:r>
+      <w:proofErr w:type="spellStart"/>
+      <w:r>
+        <w:rPr>
+          <w:color w:val="6A8759"/>
+          <w:lang w:val="en-US"/>
+        </w:rPr>
+        <w:t>schemaRepositoryService</w:t>
+      </w:r>
+      <w:proofErr w:type="spellEnd"/>
+      <w:r>
+        <w:rPr>
+          <w:color w:val="6A8759"/>
+          <w:lang w:val="en-US"/>
+        </w:rPr>
+        <w:t>"</w:t>
       </w:r>
       <w:r>
         <w:rPr>
@@ -4775,6 +5884,7 @@
         <w:br/>
         <w:t xml:space="preserve">    &lt;</w:t>
       </w:r>
+      <w:proofErr w:type="spellStart"/>
       <w:r>
         <w:rPr>
           <w:color w:val="9876AA"/>
@@ -4787,7 +5897,15 @@
           <w:color w:val="E8BF6A"/>
           <w:lang w:val="en-US"/>
         </w:rPr>
-        <w:t>:schemas&gt;</w:t>
+        <w:t>:schemas</w:t>
+      </w:r>
+      <w:proofErr w:type="spellEnd"/>
+      <w:r>
+        <w:rPr>
+          <w:color w:val="E8BF6A"/>
+          <w:lang w:val="en-US"/>
+        </w:rPr>
+        <w:t>&gt;</w:t>
       </w:r>
       <w:r>
         <w:rPr>
@@ -4797,6 +5915,7 @@
         <w:br/>
         <w:t xml:space="preserve">        &lt;</w:t>
       </w:r>
+      <w:proofErr w:type="spellStart"/>
       <w:r>
         <w:rPr>
           <w:color w:val="9876AA"/>
@@ -4809,7 +5928,15 @@
           <w:color w:val="E8BF6A"/>
           <w:lang w:val="en-US"/>
         </w:rPr>
-        <w:t xml:space="preserve">:schema </w:t>
+        <w:t>:schema</w:t>
+      </w:r>
+      <w:proofErr w:type="spellEnd"/>
+      <w:r>
+        <w:rPr>
+          <w:color w:val="E8BF6A"/>
+          <w:lang w:val="en-US"/>
+        </w:rPr>
+        <w:t xml:space="preserve"> </w:t>
       </w:r>
       <w:r>
         <w:rPr>
@@ -4837,7 +5964,39 @@
           <w:color w:val="6A8759"/>
           <w:lang w:val="en-US"/>
         </w:rPr>
-        <w:t xml:space="preserve">="classpath:wsdl/numberconversion.wsdl" </w:t>
+        <w:t>="</w:t>
+      </w:r>
+      <w:proofErr w:type="spellStart"/>
+      <w:r>
+        <w:rPr>
+          <w:color w:val="6A8759"/>
+          <w:lang w:val="en-US"/>
+        </w:rPr>
+        <w:t>classpath:wsdl</w:t>
+      </w:r>
+      <w:proofErr w:type="spellEnd"/>
+      <w:r>
+        <w:rPr>
+          <w:color w:val="6A8759"/>
+          <w:lang w:val="en-US"/>
+        </w:rPr>
+        <w:t>/</w:t>
+      </w:r>
+      <w:proofErr w:type="spellStart"/>
+      <w:r>
+        <w:rPr>
+          <w:color w:val="6A8759"/>
+          <w:lang w:val="en-US"/>
+        </w:rPr>
+        <w:t>numberconversion.wsdl</w:t>
+      </w:r>
+      <w:proofErr w:type="spellEnd"/>
+      <w:r>
+        <w:rPr>
+          <w:color w:val="6A8759"/>
+          <w:lang w:val="en-US"/>
+        </w:rPr>
+        <w:t xml:space="preserve">" </w:t>
       </w:r>
       <w:r>
         <w:rPr>
@@ -4861,6 +6020,7 @@
         <w:lastRenderedPageBreak/>
         <w:t xml:space="preserve">    &lt;/</w:t>
       </w:r>
+      <w:proofErr w:type="spellStart"/>
       <w:r>
         <w:rPr>
           <w:color w:val="9876AA"/>
@@ -4873,7 +6033,15 @@
           <w:color w:val="E8BF6A"/>
           <w:lang w:val="en-US"/>
         </w:rPr>
-        <w:t>:schemas&gt;</w:t>
+        <w:t>:schemas</w:t>
+      </w:r>
+      <w:proofErr w:type="spellEnd"/>
+      <w:r>
+        <w:rPr>
+          <w:color w:val="E8BF6A"/>
+          <w:lang w:val="en-US"/>
+        </w:rPr>
+        <w:t>&gt;</w:t>
       </w:r>
       <w:r>
         <w:rPr>
@@ -4883,6 +6051,7 @@
         <w:br/>
         <w:t>&lt;/</w:t>
       </w:r>
+      <w:proofErr w:type="spellStart"/>
       <w:r>
         <w:rPr>
           <w:color w:val="9876AA"/>
@@ -4895,26 +6064,26 @@
           <w:color w:val="E8BF6A"/>
           <w:lang w:val="en-US"/>
         </w:rPr>
-        <w:t>:schema-repository&gt;</w:t>
-      </w:r>
-    </w:p>
-    <w:p>
-      <w:pPr>
-        <w:rPr>
-          <w:lang w:val="en-US"/>
-        </w:rPr>
-      </w:pPr>
-    </w:p>
-    <w:p>
-      <w:pPr>
-        <w:rPr>
-          <w:lang w:val="en-US"/>
-        </w:rPr>
-      </w:pPr>
-      <w:r>
-        <w:rPr>
-          <w:lang w:val="en-US"/>
-        </w:rPr>
+        <w:t>:schema-repository</w:t>
+      </w:r>
+      <w:proofErr w:type="spellEnd"/>
+      <w:r>
+        <w:rPr>
+          <w:color w:val="E8BF6A"/>
+          <w:lang w:val="en-US"/>
+        </w:rPr>
+        <w:t>&gt;</w:t>
+      </w:r>
+    </w:p>
+    <w:p>
+      <w:pPr>
+        <w:rPr>
+          <w:lang w:val="en-US"/>
+        </w:rPr>
+      </w:pPr>
+    </w:p>
+    <w:p>
+      <w:r>
         <w:t>+</w:t>
       </w:r>
       <w:r>
@@ -4924,7 +6093,10 @@
         <w:rPr>
           <w:lang w:val="en-US"/>
         </w:rPr>
-        <w:t xml:space="preserve">beans </w:t>
+        <w:t>beans</w:t>
+      </w:r>
+      <w:r>
+        <w:t xml:space="preserve"> </w:t>
       </w:r>
       <w:r>
         <w:t>добавить:</w:t>
@@ -4936,15 +6108,23 @@
         <w:shd w:val="clear" w:color="auto" w:fill="2B2B2B"/>
         <w:rPr>
           <w:color w:val="A9B7C6"/>
-          <w:lang w:val="en-US"/>
-        </w:rPr>
-      </w:pPr>
+        </w:rPr>
+      </w:pPr>
+      <w:proofErr w:type="spellStart"/>
+      <w:proofErr w:type="gramStart"/>
       <w:r>
         <w:rPr>
           <w:color w:val="BABABA"/>
           <w:lang w:val="en-US"/>
         </w:rPr>
-        <w:t>xmlns:</w:t>
+        <w:t>xmlns</w:t>
+      </w:r>
+      <w:proofErr w:type="spellEnd"/>
+      <w:r>
+        <w:rPr>
+          <w:color w:val="BABABA"/>
+        </w:rPr>
+        <w:t>:</w:t>
       </w:r>
       <w:r>
         <w:rPr>
@@ -4953,12 +6133,92 @@
         </w:rPr>
         <w:t>util</w:t>
       </w:r>
-      <w:r>
-        <w:rPr>
-          <w:color w:val="6A8759"/>
-          <w:lang w:val="en-US"/>
-        </w:rPr>
-        <w:t>="http://www.springframework.org/schema/util"</w:t>
+      <w:proofErr w:type="gramEnd"/>
+      <w:r>
+        <w:rPr>
+          <w:color w:val="6A8759"/>
+        </w:rPr>
+        <w:t>="</w:t>
+      </w:r>
+      <w:r>
+        <w:rPr>
+          <w:color w:val="6A8759"/>
+          <w:lang w:val="en-US"/>
+        </w:rPr>
+        <w:t>http</w:t>
+      </w:r>
+      <w:r>
+        <w:rPr>
+          <w:color w:val="6A8759"/>
+        </w:rPr>
+        <w:t>://</w:t>
+      </w:r>
+      <w:r>
+        <w:rPr>
+          <w:color w:val="6A8759"/>
+          <w:lang w:val="en-US"/>
+        </w:rPr>
+        <w:t>www</w:t>
+      </w:r>
+      <w:r>
+        <w:rPr>
+          <w:color w:val="6A8759"/>
+        </w:rPr>
+        <w:t>.</w:t>
+      </w:r>
+      <w:proofErr w:type="spellStart"/>
+      <w:r>
+        <w:rPr>
+          <w:color w:val="6A8759"/>
+          <w:lang w:val="en-US"/>
+        </w:rPr>
+        <w:t>springframework</w:t>
+      </w:r>
+      <w:proofErr w:type="spellEnd"/>
+      <w:r>
+        <w:rPr>
+          <w:color w:val="6A8759"/>
+        </w:rPr>
+        <w:t>.</w:t>
+      </w:r>
+      <w:r>
+        <w:rPr>
+          <w:color w:val="6A8759"/>
+          <w:lang w:val="en-US"/>
+        </w:rPr>
+        <w:t>org</w:t>
+      </w:r>
+      <w:r>
+        <w:rPr>
+          <w:color w:val="6A8759"/>
+        </w:rPr>
+        <w:t>/</w:t>
+      </w:r>
+      <w:r>
+        <w:rPr>
+          <w:color w:val="6A8759"/>
+          <w:lang w:val="en-US"/>
+        </w:rPr>
+        <w:t>schema</w:t>
+      </w:r>
+      <w:r>
+        <w:rPr>
+          <w:color w:val="6A8759"/>
+        </w:rPr>
+        <w:t>/</w:t>
+      </w:r>
+      <w:r>
+        <w:rPr>
+          <w:color w:val="6A8759"/>
+          <w:lang w:val="en-US"/>
+        </w:rPr>
+        <w:t>util</w:t>
+      </w:r>
+      <w:r>
+        <w:rPr>
+          <w:color w:val="6A8759"/>
+        </w:rPr>
+        <w:t>"</w:t>
       </w:r>
     </w:p>
     <w:p>
@@ -4967,30 +6227,210 @@
         <w:shd w:val="clear" w:color="auto" w:fill="2B2B2B"/>
         <w:rPr>
           <w:color w:val="A9B7C6"/>
-          <w:lang w:val="en-US"/>
-        </w:rPr>
-      </w:pPr>
-      <w:r>
-        <w:rPr>
-          <w:color w:val="6A8759"/>
-          <w:lang w:val="en-US"/>
-        </w:rPr>
-        <w:t>http://www.springframework.org/schema/util http://www.springframework.org/schema/util/spring-util.xsd</w:t>
-      </w:r>
-    </w:p>
-    <w:p>
-      <w:pPr>
-        <w:rPr>
-          <w:lang w:val="en-US"/>
-        </w:rPr>
-      </w:pPr>
-    </w:p>
+        </w:rPr>
+      </w:pPr>
+      <w:r>
+        <w:rPr>
+          <w:color w:val="6A8759"/>
+          <w:lang w:val="en-US"/>
+        </w:rPr>
+        <w:t>http</w:t>
+      </w:r>
+      <w:r>
+        <w:rPr>
+          <w:color w:val="6A8759"/>
+        </w:rPr>
+        <w:t>://</w:t>
+      </w:r>
+      <w:r>
+        <w:rPr>
+          <w:color w:val="6A8759"/>
+          <w:lang w:val="en-US"/>
+        </w:rPr>
+        <w:t>www</w:t>
+      </w:r>
+      <w:r>
+        <w:rPr>
+          <w:color w:val="6A8759"/>
+        </w:rPr>
+        <w:t>.</w:t>
+      </w:r>
+      <w:proofErr w:type="spellStart"/>
+      <w:r>
+        <w:rPr>
+          <w:color w:val="6A8759"/>
+          <w:lang w:val="en-US"/>
+        </w:rPr>
+        <w:t>springframework</w:t>
+      </w:r>
+      <w:proofErr w:type="spellEnd"/>
+      <w:r>
+        <w:rPr>
+          <w:color w:val="6A8759"/>
+        </w:rPr>
+        <w:t>.</w:t>
+      </w:r>
+      <w:r>
+        <w:rPr>
+          <w:color w:val="6A8759"/>
+          <w:lang w:val="en-US"/>
+        </w:rPr>
+        <w:t>org</w:t>
+      </w:r>
+      <w:r>
+        <w:rPr>
+          <w:color w:val="6A8759"/>
+        </w:rPr>
+        <w:t>/</w:t>
+      </w:r>
+      <w:r>
+        <w:rPr>
+          <w:color w:val="6A8759"/>
+          <w:lang w:val="en-US"/>
+        </w:rPr>
+        <w:t>schema</w:t>
+      </w:r>
+      <w:r>
+        <w:rPr>
+          <w:color w:val="6A8759"/>
+        </w:rPr>
+        <w:t>/</w:t>
+      </w:r>
+      <w:r>
+        <w:rPr>
+          <w:color w:val="6A8759"/>
+          <w:lang w:val="en-US"/>
+        </w:rPr>
+        <w:t>util</w:t>
+      </w:r>
+      <w:r>
+        <w:rPr>
+          <w:color w:val="6A8759"/>
+        </w:rPr>
+        <w:t xml:space="preserve"> </w:t>
+      </w:r>
+      <w:r>
+        <w:rPr>
+          <w:color w:val="6A8759"/>
+          <w:lang w:val="en-US"/>
+        </w:rPr>
+        <w:t>http</w:t>
+      </w:r>
+      <w:r>
+        <w:rPr>
+          <w:color w:val="6A8759"/>
+        </w:rPr>
+        <w:t>://</w:t>
+      </w:r>
+      <w:r>
+        <w:rPr>
+          <w:color w:val="6A8759"/>
+          <w:lang w:val="en-US"/>
+        </w:rPr>
+        <w:t>www</w:t>
+      </w:r>
+      <w:r>
+        <w:rPr>
+          <w:color w:val="6A8759"/>
+        </w:rPr>
+        <w:t>.</w:t>
+      </w:r>
+      <w:proofErr w:type="spellStart"/>
+      <w:r>
+        <w:rPr>
+          <w:color w:val="6A8759"/>
+          <w:lang w:val="en-US"/>
+        </w:rPr>
+        <w:t>springframework</w:t>
+      </w:r>
+      <w:proofErr w:type="spellEnd"/>
+      <w:r>
+        <w:rPr>
+          <w:color w:val="6A8759"/>
+        </w:rPr>
+        <w:t>.</w:t>
+      </w:r>
+      <w:r>
+        <w:rPr>
+          <w:color w:val="6A8759"/>
+          <w:lang w:val="en-US"/>
+        </w:rPr>
+        <w:t>org</w:t>
+      </w:r>
+      <w:r>
+        <w:rPr>
+          <w:color w:val="6A8759"/>
+        </w:rPr>
+        <w:t>/</w:t>
+      </w:r>
+      <w:r>
+        <w:rPr>
+          <w:color w:val="6A8759"/>
+          <w:lang w:val="en-US"/>
+        </w:rPr>
+        <w:t>schema</w:t>
+      </w:r>
+      <w:r>
+        <w:rPr>
+          <w:color w:val="6A8759"/>
+        </w:rPr>
+        <w:t>/</w:t>
+      </w:r>
+      <w:r>
+        <w:rPr>
+          <w:color w:val="6A8759"/>
+          <w:lang w:val="en-US"/>
+        </w:rPr>
+        <w:t>util</w:t>
+      </w:r>
+      <w:r>
+        <w:rPr>
+          <w:color w:val="6A8759"/>
+        </w:rPr>
+        <w:t>/</w:t>
+      </w:r>
+      <w:r>
+        <w:rPr>
+          <w:color w:val="6A8759"/>
+          <w:lang w:val="en-US"/>
+        </w:rPr>
+        <w:t>spring</w:t>
+      </w:r>
+      <w:r>
+        <w:rPr>
+          <w:color w:val="6A8759"/>
+        </w:rPr>
+        <w:t>-</w:t>
+      </w:r>
+      <w:r>
+        <w:rPr>
+          <w:color w:val="6A8759"/>
+          <w:lang w:val="en-US"/>
+        </w:rPr>
+        <w:t>util</w:t>
+      </w:r>
+      <w:r>
+        <w:rPr>
+          <w:color w:val="6A8759"/>
+        </w:rPr>
+        <w:t>.</w:t>
+      </w:r>
+      <w:proofErr w:type="spellStart"/>
+      <w:r>
+        <w:rPr>
+          <w:color w:val="6A8759"/>
+          <w:lang w:val="en-US"/>
+        </w:rPr>
+        <w:t>xsd</w:t>
+      </w:r>
+      <w:proofErr w:type="spellEnd"/>
+    </w:p>
+    <w:p/>
     <w:p>
       <w:pPr>
         <w:rPr>
           <w:b/>
           <w:bCs/>
-          <w:lang w:val="en-US"/>
         </w:rPr>
       </w:pPr>
     </w:p>
@@ -5017,15 +6457,22 @@
           <w:lang w:val="en-US"/>
         </w:rPr>
       </w:pPr>
-      <w:r>
-        <w:t xml:space="preserve">Фраеморк </w:t>
-      </w:r>
+      <w:proofErr w:type="spellStart"/>
+      <w:r>
+        <w:t>Фраеморк</w:t>
+      </w:r>
+      <w:proofErr w:type="spellEnd"/>
+      <w:r>
+        <w:t xml:space="preserve"> </w:t>
+      </w:r>
+      <w:proofErr w:type="spellStart"/>
       <w:r>
         <w:rPr>
           <w:lang w:val="en-US"/>
         </w:rPr>
         <w:t>Wiremock</w:t>
       </w:r>
+      <w:proofErr w:type="spellEnd"/>
     </w:p>
     <w:p/>
     <w:p>
@@ -5049,14 +6496,24 @@
         <w:t>-</w:t>
       </w:r>
       <w:r>
-        <w:t xml:space="preserve">клиента (мокируем </w:t>
-      </w:r>
+        <w:t>клиента (</w:t>
+      </w:r>
+      <w:proofErr w:type="spellStart"/>
+      <w:r>
+        <w:t>мокируем</w:t>
+      </w:r>
+      <w:proofErr w:type="spellEnd"/>
+      <w:r>
+        <w:t xml:space="preserve"> </w:t>
+      </w:r>
+      <w:proofErr w:type="spellStart"/>
       <w:r>
         <w:rPr>
           <w:lang w:val="en-US"/>
         </w:rPr>
         <w:t>reqres</w:t>
       </w:r>
+      <w:proofErr w:type="spellEnd"/>
       <w:r>
         <w:t xml:space="preserve">), который будет отправлять запросы на порт </w:t>
       </w:r>
@@ -5075,12 +6532,14 @@
       <w:r>
         <w:t>/</w:t>
       </w:r>
+      <w:proofErr w:type="spellStart"/>
       <w:r>
         <w:rPr>
           <w:lang w:val="en-US"/>
         </w:rPr>
         <w:t>api</w:t>
       </w:r>
+      <w:proofErr w:type="spellEnd"/>
     </w:p>
     <w:p>
       <w:pPr>
@@ -5091,18 +6550,43 @@
           <w:lang w:val="en-US"/>
         </w:rPr>
       </w:pPr>
+      <w:proofErr w:type="gramStart"/>
       <w:r>
         <w:rPr>
           <w:color w:val="808080"/>
           <w:lang w:val="en-US"/>
         </w:rPr>
-        <w:t>&lt;!--REST Client (Mock reqres)--&gt;</w:t>
-      </w:r>
+        <w:t>&lt;!--</w:t>
+      </w:r>
+      <w:proofErr w:type="gramEnd"/>
       <w:r>
         <w:rPr>
           <w:color w:val="808080"/>
           <w:lang w:val="en-US"/>
         </w:rPr>
+        <w:t xml:space="preserve">REST Client (Mock </w:t>
+      </w:r>
+      <w:proofErr w:type="spellStart"/>
+      <w:r>
+        <w:rPr>
+          <w:color w:val="808080"/>
+          <w:lang w:val="en-US"/>
+        </w:rPr>
+        <w:t>reqres</w:t>
+      </w:r>
+      <w:proofErr w:type="spellEnd"/>
+      <w:r>
+        <w:rPr>
+          <w:color w:val="808080"/>
+          <w:lang w:val="en-US"/>
+        </w:rPr>
+        <w:t>)--&gt;</w:t>
+      </w:r>
+      <w:r>
+        <w:rPr>
+          <w:color w:val="808080"/>
+          <w:lang w:val="en-US"/>
+        </w:rPr>
         <w:br/>
       </w:r>
       <w:r>
@@ -5112,6 +6596,7 @@
         </w:rPr>
         <w:t>&lt;</w:t>
       </w:r>
+      <w:proofErr w:type="spellStart"/>
       <w:r>
         <w:rPr>
           <w:color w:val="9876AA"/>
@@ -5124,7 +6609,15 @@
           <w:color w:val="E8BF6A"/>
           <w:lang w:val="en-US"/>
         </w:rPr>
-        <w:t xml:space="preserve">:client </w:t>
+        <w:t>:client</w:t>
+      </w:r>
+      <w:proofErr w:type="spellEnd"/>
+      <w:r>
+        <w:rPr>
+          <w:color w:val="E8BF6A"/>
+          <w:lang w:val="en-US"/>
+        </w:rPr>
+        <w:t xml:space="preserve"> </w:t>
       </w:r>
       <w:r>
         <w:rPr>
@@ -5138,7 +6631,23 @@
           <w:color w:val="6A8759"/>
           <w:lang w:val="en-US"/>
         </w:rPr>
-        <w:t>="restClient"</w:t>
+        <w:t>="</w:t>
+      </w:r>
+      <w:proofErr w:type="spellStart"/>
+      <w:r>
+        <w:rPr>
+          <w:color w:val="6A8759"/>
+          <w:lang w:val="en-US"/>
+        </w:rPr>
+        <w:t>restClient</w:t>
+      </w:r>
+      <w:proofErr w:type="spellEnd"/>
+      <w:r>
+        <w:rPr>
+          <w:color w:val="6A8759"/>
+          <w:lang w:val="en-US"/>
+        </w:rPr>
+        <w:t>"</w:t>
       </w:r>
       <w:r>
         <w:rPr>
@@ -5153,14 +6662,39 @@
           <w:color w:val="BABABA"/>
           <w:lang w:val="en-US"/>
         </w:rPr>
-        <w:t>request-url</w:t>
-      </w:r>
-      <w:r>
-        <w:rPr>
-          <w:color w:val="6A8759"/>
-          <w:lang w:val="en-US"/>
-        </w:rPr>
-        <w:t>="${urlMock}"</w:t>
+        <w:t>request-</w:t>
+      </w:r>
+      <w:proofErr w:type="spellStart"/>
+      <w:r>
+        <w:rPr>
+          <w:color w:val="BABABA"/>
+          <w:lang w:val="en-US"/>
+        </w:rPr>
+        <w:t>url</w:t>
+      </w:r>
+      <w:proofErr w:type="spellEnd"/>
+      <w:r>
+        <w:rPr>
+          <w:color w:val="6A8759"/>
+          <w:lang w:val="en-US"/>
+        </w:rPr>
+        <w:t>="${</w:t>
+      </w:r>
+      <w:proofErr w:type="spellStart"/>
+      <w:r>
+        <w:rPr>
+          <w:color w:val="6A8759"/>
+          <w:lang w:val="en-US"/>
+        </w:rPr>
+        <w:t>urlMock</w:t>
+      </w:r>
+      <w:proofErr w:type="spellEnd"/>
+      <w:r>
+        <w:rPr>
+          <w:color w:val="6A8759"/>
+          <w:lang w:val="en-US"/>
+        </w:rPr>
+        <w:t>}"</w:t>
       </w:r>
       <w:r>
         <w:rPr>
@@ -5182,7 +6716,23 @@
           <w:color w:val="6A8759"/>
           <w:lang w:val="en-US"/>
         </w:rPr>
-        <w:t>="application/json"</w:t>
+        <w:t>="application/</w:t>
+      </w:r>
+      <w:proofErr w:type="spellStart"/>
+      <w:r>
+        <w:rPr>
+          <w:color w:val="6A8759"/>
+          <w:lang w:val="en-US"/>
+        </w:rPr>
+        <w:t>json</w:t>
+      </w:r>
+      <w:proofErr w:type="spellEnd"/>
+      <w:r>
+        <w:rPr>
+          <w:color w:val="6A8759"/>
+          <w:lang w:val="en-US"/>
+        </w:rPr>
+        <w:t>"</w:t>
       </w:r>
       <w:r>
         <w:rPr>
@@ -5297,18 +6847,43 @@
           <w:lang w:val="en-US"/>
         </w:rPr>
       </w:pPr>
+      <w:proofErr w:type="gramStart"/>
       <w:r>
         <w:rPr>
           <w:color w:val="808080"/>
           <w:lang w:val="en-US"/>
         </w:rPr>
-        <w:t>&lt;!--REST Server (Mock reqres)--&gt;</w:t>
-      </w:r>
+        <w:t>&lt;!--</w:t>
+      </w:r>
+      <w:proofErr w:type="gramEnd"/>
       <w:r>
         <w:rPr>
           <w:color w:val="808080"/>
           <w:lang w:val="en-US"/>
         </w:rPr>
+        <w:t xml:space="preserve">REST Server (Mock </w:t>
+      </w:r>
+      <w:proofErr w:type="spellStart"/>
+      <w:r>
+        <w:rPr>
+          <w:color w:val="808080"/>
+          <w:lang w:val="en-US"/>
+        </w:rPr>
+        <w:t>reqres</w:t>
+      </w:r>
+      <w:proofErr w:type="spellEnd"/>
+      <w:r>
+        <w:rPr>
+          <w:color w:val="808080"/>
+          <w:lang w:val="en-US"/>
+        </w:rPr>
+        <w:t>)--&gt;</w:t>
+      </w:r>
+      <w:r>
+        <w:rPr>
+          <w:color w:val="808080"/>
+          <w:lang w:val="en-US"/>
+        </w:rPr>
         <w:br/>
       </w:r>
       <w:r>
@@ -5318,6 +6893,7 @@
         </w:rPr>
         <w:t>&lt;</w:t>
       </w:r>
+      <w:proofErr w:type="spellStart"/>
       <w:r>
         <w:rPr>
           <w:color w:val="9876AA"/>
@@ -5330,7 +6906,15 @@
           <w:color w:val="E8BF6A"/>
           <w:lang w:val="en-US"/>
         </w:rPr>
-        <w:t xml:space="preserve">:server </w:t>
+        <w:t>:server</w:t>
+      </w:r>
+      <w:proofErr w:type="spellEnd"/>
+      <w:r>
+        <w:rPr>
+          <w:color w:val="E8BF6A"/>
+          <w:lang w:val="en-US"/>
+        </w:rPr>
+        <w:t xml:space="preserve"> </w:t>
       </w:r>
       <w:r>
         <w:rPr>
@@ -5344,7 +6928,23 @@
           <w:color w:val="6A8759"/>
           <w:lang w:val="en-US"/>
         </w:rPr>
-        <w:t>="restServer"</w:t>
+        <w:t>="</w:t>
+      </w:r>
+      <w:proofErr w:type="spellStart"/>
+      <w:r>
+        <w:rPr>
+          <w:color w:val="6A8759"/>
+          <w:lang w:val="en-US"/>
+        </w:rPr>
+        <w:t>restServer</w:t>
+      </w:r>
+      <w:proofErr w:type="spellEnd"/>
+      <w:r>
+        <w:rPr>
+          <w:color w:val="6A8759"/>
+          <w:lang w:val="en-US"/>
+        </w:rPr>
+        <w:t>"</w:t>
       </w:r>
       <w:r>
         <w:rPr>
@@ -5439,6 +7039,9 @@
     <w:p>
       <w:pPr>
         <w:pStyle w:val="a5"/>
+        <w:rPr>
+          <w:lang w:val="en-US"/>
+        </w:rPr>
       </w:pPr>
     </w:p>
     <w:p>
@@ -5547,6 +7150,26 @@
           </wp:inline>
         </w:drawing>
       </w:r>
+    </w:p>
+    <w:p>
+      <w:pPr>
+        <w:pStyle w:val="a5"/>
+      </w:pPr>
+    </w:p>
+    <w:p>
+      <w:pPr>
+        <w:pStyle w:val="a5"/>
+      </w:pPr>
+    </w:p>
+    <w:p>
+      <w:pPr>
+        <w:pStyle w:val="a5"/>
+      </w:pPr>
+    </w:p>
+    <w:p>
+      <w:pPr>
+        <w:pStyle w:val="a5"/>
+      </w:pPr>
     </w:p>
     <w:sectPr>
       <w:pgSz w:w="11906" w:h="16838"/>

</xml_diff>